<commit_message>
Added reference to new addition works_func.pkw and associated log details
git-svn-id: svn://127.0.0.1/mai@2197 521c773d-b55a-d943-8648-67ffa5d26747
</commit_message>
<xml_diff>
--- a/trunk/doc/readme_mai_4300_fix4.docx
+++ b/trunk/doc/readme_mai_4300_fix4.docx
@@ -1946,7 +1946,7 @@
                 <w:sz w:val="16"/>
                 <w:szCs w:val="16"/>
               </w:rPr>
-              <w:t>3.0</w:t>
+              <w:t>3.1</w:t>
             </w:r>
           </w:p>
         </w:tc>
@@ -2206,6 +2206,89 @@
             <w:tcBorders>
               <w:top w:val="single" w:sz="6" w:space="0" w:color="BFBFBF"/>
               <w:left w:val="single" w:sz="4" w:space="0" w:color="BFBFBF"/>
+              <w:bottom w:val="single" w:sz="6" w:space="0" w:color="BFBFBF"/>
+              <w:right w:val="single" w:sz="6" w:space="0" w:color="BFBFBF"/>
+            </w:tcBorders>
+            <w:shd w:val="clear" w:color="auto" w:fill="FFFFFF"/>
+          </w:tcPr>
+          <w:p>
+            <w:pPr>
+              <w:keepLines/>
+              <w:widowControl w:val="0"/>
+              <w:autoSpaceDE w:val="0"/>
+              <w:autoSpaceDN w:val="0"/>
+              <w:adjustRightInd w:val="0"/>
+              <w:spacing w:after="0" w:line="240" w:lineRule="auto"/>
+              <w:ind w:left="108" w:right="107"/>
+              <w:rPr>
+                <w:rFonts w:ascii="Arial" w:hAnsi="Arial" w:cs="Arial"/>
+                <w:color w:val="000000"/>
+                <w:sz w:val="18"/>
+                <w:szCs w:val="18"/>
+              </w:rPr>
+            </w:pPr>
+            <w:proofErr w:type="spellStart"/>
+            <w:r>
+              <w:rPr>
+                <w:rFonts w:ascii="Calibri" w:hAnsi="Calibri" w:cs="Calibri"/>
+                <w:color w:val="000000"/>
+                <w:sz w:val="16"/>
+                <w:szCs w:val="16"/>
+              </w:rPr>
+              <w:t>mai_inspection_api.pkw</w:t>
+            </w:r>
+            <w:proofErr w:type="spellEnd"/>
+          </w:p>
+        </w:tc>
+        <w:tc>
+          <w:tcPr>
+            <w:tcW w:w="1275" w:type="dxa"/>
+            <w:tcBorders>
+              <w:top w:val="single" w:sz="6" w:space="0" w:color="BFBFBF"/>
+              <w:left w:val="single" w:sz="6" w:space="0" w:color="BFBFBF"/>
+              <w:bottom w:val="single" w:sz="6" w:space="0" w:color="BFBFBF"/>
+              <w:right w:val="single" w:sz="4" w:space="0" w:color="BFBFBF"/>
+            </w:tcBorders>
+            <w:shd w:val="clear" w:color="auto" w:fill="FFFFFF"/>
+          </w:tcPr>
+          <w:p>
+            <w:pPr>
+              <w:keepLines/>
+              <w:widowControl w:val="0"/>
+              <w:autoSpaceDE w:val="0"/>
+              <w:autoSpaceDN w:val="0"/>
+              <w:adjustRightInd w:val="0"/>
+              <w:spacing w:after="0" w:line="240" w:lineRule="auto"/>
+              <w:ind w:left="109" w:right="92"/>
+              <w:rPr>
+                <w:rFonts w:ascii="Arial" w:hAnsi="Arial" w:cs="Arial"/>
+                <w:color w:val="000000"/>
+                <w:sz w:val="18"/>
+                <w:szCs w:val="18"/>
+              </w:rPr>
+            </w:pPr>
+            <w:r>
+              <w:rPr>
+                <w:rFonts w:ascii="Calibri" w:hAnsi="Calibri" w:cs="Calibri"/>
+                <w:color w:val="000000"/>
+                <w:sz w:val="16"/>
+                <w:szCs w:val="16"/>
+              </w:rPr>
+              <w:t>3.21</w:t>
+            </w:r>
+          </w:p>
+        </w:tc>
+      </w:tr>
+      <w:tr>
+        <w:trPr>
+          <w:cantSplit/>
+        </w:trPr>
+        <w:tc>
+          <w:tcPr>
+            <w:tcW w:w="3261" w:type="dxa"/>
+            <w:tcBorders>
+              <w:top w:val="single" w:sz="6" w:space="0" w:color="BFBFBF"/>
+              <w:left w:val="single" w:sz="4" w:space="0" w:color="BFBFBF"/>
               <w:bottom w:val="single" w:sz="4" w:space="0" w:color="BFBFBF"/>
               <w:right w:val="single" w:sz="6" w:space="0" w:color="BFBFBF"/>
             </w:tcBorders>
@@ -2221,10 +2304,10 @@
               <w:spacing w:after="0" w:line="240" w:lineRule="auto"/>
               <w:ind w:left="108" w:right="107"/>
               <w:rPr>
-                <w:rFonts w:ascii="Arial" w:hAnsi="Arial" w:cs="Arial"/>
-                <w:color w:val="000000"/>
-                <w:sz w:val="18"/>
-                <w:szCs w:val="18"/>
+                <w:rFonts w:ascii="Calibri" w:hAnsi="Calibri" w:cs="Calibri"/>
+                <w:color w:val="000000"/>
+                <w:sz w:val="16"/>
+                <w:szCs w:val="16"/>
               </w:rPr>
             </w:pPr>
             <w:proofErr w:type="spellStart"/>
@@ -2235,7 +2318,7 @@
                 <w:sz w:val="16"/>
                 <w:szCs w:val="16"/>
               </w:rPr>
-              <w:t>mai_inspection_api.pkw</w:t>
+              <w:t>works_func.pkw</w:t>
             </w:r>
             <w:proofErr w:type="spellEnd"/>
           </w:p>
@@ -2261,10 +2344,10 @@
               <w:spacing w:after="0" w:line="240" w:lineRule="auto"/>
               <w:ind w:left="109" w:right="92"/>
               <w:rPr>
-                <w:rFonts w:ascii="Arial" w:hAnsi="Arial" w:cs="Arial"/>
-                <w:color w:val="000000"/>
-                <w:sz w:val="18"/>
-                <w:szCs w:val="18"/>
+                <w:rFonts w:ascii="Calibri" w:hAnsi="Calibri" w:cs="Calibri"/>
+                <w:color w:val="000000"/>
+                <w:sz w:val="16"/>
+                <w:szCs w:val="16"/>
               </w:rPr>
             </w:pPr>
             <w:r>
@@ -2274,7 +2357,7 @@
                 <w:sz w:val="16"/>
                 <w:szCs w:val="16"/>
               </w:rPr>
-              <w:t>3.21</w:t>
+              <w:t>2.2.1.0</w:t>
             </w:r>
           </w:p>
         </w:tc>
@@ -3057,23 +3140,7 @@
           <w:rFonts w:cs="Arial"/>
           <w:szCs w:val="18"/>
         </w:rPr>
-        <w:t xml:space="preserve">The Date Instructed field is no longer directly </w:t>
-      </w:r>
-      <w:bookmarkStart w:id="4" w:name="_GoBack"/>
-      <w:bookmarkEnd w:id="4"/>
-      <w:r>
-        <w:rPr>
-          <w:rFonts w:cs="Arial"/>
-          <w:szCs w:val="18"/>
-        </w:rPr>
-        <w:t>enterable;</w:t>
-      </w:r>
-      <w:r>
-        <w:rPr>
-          <w:rFonts w:cs="Arial"/>
-          <w:szCs w:val="18"/>
-        </w:rPr>
-        <w:t xml:space="preserve"> the Instruct button should be used to instruct a Works Order.</w:t>
+        <w:t>The Date Instructed field is no longer directly enterable; the Instruct button should be used to instruct a Works Order.</w:t>
       </w:r>
     </w:p>
     <w:p>
@@ -3953,7 +4020,7 @@
             <w:tcBorders>
               <w:top w:val="single" w:sz="6" w:space="0" w:color="BFBFBF"/>
               <w:left w:val="single" w:sz="4" w:space="0" w:color="BFBFBF"/>
-              <w:bottom w:val="single" w:sz="4" w:space="0" w:color="BFBFBF"/>
+              <w:bottom w:val="single" w:sz="6" w:space="0" w:color="BFBFBF"/>
               <w:right w:val="single" w:sz="6" w:space="0" w:color="BFBFBF"/>
             </w:tcBorders>
             <w:shd w:val="clear" w:color="auto" w:fill="FFFFFF"/>
@@ -3983,6 +4050,173 @@
               </w:rPr>
               <w:t>0110755</w:t>
             </w:r>
+          </w:p>
+        </w:tc>
+        <w:tc>
+          <w:tcPr>
+            <w:tcW w:w="6378" w:type="dxa"/>
+            <w:tcBorders>
+              <w:top w:val="single" w:sz="6" w:space="0" w:color="BFBFBF"/>
+              <w:left w:val="single" w:sz="6" w:space="0" w:color="BFBFBF"/>
+              <w:bottom w:val="single" w:sz="6" w:space="0" w:color="BFBFBF"/>
+              <w:right w:val="single" w:sz="6" w:space="0" w:color="BFBFBF"/>
+            </w:tcBorders>
+            <w:shd w:val="clear" w:color="auto" w:fill="FFFFFF"/>
+          </w:tcPr>
+          <w:p>
+            <w:pPr>
+              <w:keepLines/>
+              <w:widowControl w:val="0"/>
+              <w:autoSpaceDE w:val="0"/>
+              <w:autoSpaceDN w:val="0"/>
+              <w:adjustRightInd w:val="0"/>
+              <w:spacing w:after="0" w:line="240" w:lineRule="auto"/>
+              <w:ind w:left="122" w:right="76"/>
+              <w:rPr>
+                <w:rFonts w:ascii="Arial" w:hAnsi="Arial" w:cs="Arial"/>
+                <w:color w:val="000000"/>
+                <w:sz w:val="18"/>
+                <w:szCs w:val="18"/>
+              </w:rPr>
+            </w:pPr>
+            <w:r>
+              <w:rPr>
+                <w:rFonts w:ascii="Calibri" w:hAnsi="Calibri" w:cs="Calibri"/>
+                <w:color w:val="000000"/>
+                <w:sz w:val="16"/>
+                <w:szCs w:val="16"/>
+              </w:rPr>
+              <w:t>Corrected an issue in which The Maintenance Inspection Loader Error Correction form (MAI4405) raised repeated errors (in an infinite loop) when the Batch is highlighted in the tree and the User pressed the "Re-Submit Inspection" button.</w:t>
+            </w:r>
+            <w:bookmarkStart w:id="4" w:name="_GoBack"/>
+            <w:bookmarkEnd w:id="4"/>
+            <w:r>
+              <w:rPr>
+                <w:rFonts w:ascii="Arial" w:hAnsi="Arial" w:cs="Arial"/>
+                <w:color w:val="000000"/>
+                <w:sz w:val="18"/>
+                <w:szCs w:val="18"/>
+              </w:rPr>
+              <w:br/>
+            </w:r>
+            <w:r>
+              <w:rPr>
+                <w:rFonts w:ascii="Calibri" w:hAnsi="Calibri" w:cs="Calibri"/>
+                <w:color w:val="000000"/>
+                <w:sz w:val="16"/>
+                <w:szCs w:val="16"/>
+              </w:rPr>
+              <w:t>The form now asks the User to select an Inspection to be resubmitted and returns focus to the tree.</w:t>
+            </w:r>
+          </w:p>
+        </w:tc>
+        <w:tc>
+          <w:tcPr>
+            <w:tcW w:w="1134" w:type="dxa"/>
+            <w:tcBorders>
+              <w:top w:val="single" w:sz="6" w:space="0" w:color="BFBFBF"/>
+              <w:left w:val="single" w:sz="6" w:space="0" w:color="BFBFBF"/>
+              <w:bottom w:val="single" w:sz="6" w:space="0" w:color="BFBFBF"/>
+              <w:right w:val="single" w:sz="4" w:space="0" w:color="BFBFBF"/>
+            </w:tcBorders>
+            <w:shd w:val="clear" w:color="auto" w:fill="FFFFFF"/>
+          </w:tcPr>
+          <w:p>
+            <w:pPr>
+              <w:keepLines/>
+              <w:widowControl w:val="0"/>
+              <w:autoSpaceDE w:val="0"/>
+              <w:autoSpaceDN w:val="0"/>
+              <w:adjustRightInd w:val="0"/>
+              <w:spacing w:after="0" w:line="240" w:lineRule="auto"/>
+              <w:ind w:left="120" w:right="82"/>
+              <w:rPr>
+                <w:rFonts w:ascii="Arial" w:hAnsi="Arial" w:cs="Arial"/>
+                <w:color w:val="000000"/>
+                <w:sz w:val="18"/>
+                <w:szCs w:val="18"/>
+              </w:rPr>
+            </w:pPr>
+            <w:r>
+              <w:rPr>
+                <w:rFonts w:ascii="Calibri" w:hAnsi="Calibri" w:cs="Calibri"/>
+                <w:color w:val="000000"/>
+                <w:sz w:val="16"/>
+                <w:szCs w:val="16"/>
+              </w:rPr>
+              <w:t>8001012703</w:t>
+            </w:r>
+          </w:p>
+          <w:p>
+            <w:pPr>
+              <w:keepLines/>
+              <w:widowControl w:val="0"/>
+              <w:autoSpaceDE w:val="0"/>
+              <w:autoSpaceDN w:val="0"/>
+              <w:adjustRightInd w:val="0"/>
+              <w:spacing w:after="0" w:line="240" w:lineRule="auto"/>
+              <w:ind w:left="120" w:right="82"/>
+              <w:rPr>
+                <w:rFonts w:ascii="Arial" w:hAnsi="Arial" w:cs="Arial"/>
+                <w:color w:val="000000"/>
+                <w:sz w:val="18"/>
+                <w:szCs w:val="18"/>
+              </w:rPr>
+            </w:pPr>
+            <w:r>
+              <w:rPr>
+                <w:rFonts w:ascii="Calibri" w:hAnsi="Calibri" w:cs="Calibri"/>
+                <w:color w:val="000000"/>
+                <w:sz w:val="16"/>
+                <w:szCs w:val="16"/>
+              </w:rPr>
+              <w:t>8001019779</w:t>
+            </w:r>
+          </w:p>
+        </w:tc>
+      </w:tr>
+      <w:tr>
+        <w:trPr>
+          <w:cantSplit/>
+        </w:trPr>
+        <w:tc>
+          <w:tcPr>
+            <w:tcW w:w="1134" w:type="dxa"/>
+            <w:tcBorders>
+              <w:top w:val="single" w:sz="6" w:space="0" w:color="BFBFBF"/>
+              <w:left w:val="single" w:sz="4" w:space="0" w:color="BFBFBF"/>
+              <w:bottom w:val="single" w:sz="4" w:space="0" w:color="BFBFBF"/>
+              <w:right w:val="single" w:sz="6" w:space="0" w:color="BFBFBF"/>
+            </w:tcBorders>
+            <w:shd w:val="clear" w:color="auto" w:fill="FFFFFF"/>
+          </w:tcPr>
+          <w:p>
+            <w:pPr>
+              <w:pStyle w:val="c47"/>
+            </w:pPr>
+            <w:r>
+              <w:rPr>
+                <w:rStyle w:val="c281"/>
+              </w:rPr>
+              <w:t>0110786</w:t>
+            </w:r>
+          </w:p>
+          <w:p>
+            <w:pPr>
+              <w:keepLines/>
+              <w:widowControl w:val="0"/>
+              <w:autoSpaceDE w:val="0"/>
+              <w:autoSpaceDN w:val="0"/>
+              <w:adjustRightInd w:val="0"/>
+              <w:spacing w:after="0" w:line="240" w:lineRule="auto"/>
+              <w:ind w:left="108" w:right="94"/>
+              <w:rPr>
+                <w:rFonts w:ascii="Calibri" w:hAnsi="Calibri" w:cs="Calibri"/>
+                <w:color w:val="000000"/>
+                <w:sz w:val="16"/>
+                <w:szCs w:val="16"/>
+              </w:rPr>
+            </w:pPr>
           </w:p>
         </w:tc>
         <w:tc>
@@ -3998,46 +4232,13 @@
           </w:tcPr>
           <w:p>
             <w:pPr>
-              <w:keepLines/>
-              <w:widowControl w:val="0"/>
-              <w:autoSpaceDE w:val="0"/>
-              <w:autoSpaceDN w:val="0"/>
-              <w:adjustRightInd w:val="0"/>
-              <w:spacing w:after="0" w:line="240" w:lineRule="auto"/>
-              <w:ind w:left="122" w:right="76"/>
-              <w:rPr>
-                <w:rFonts w:ascii="Arial" w:hAnsi="Arial" w:cs="Arial"/>
-                <w:color w:val="000000"/>
-                <w:sz w:val="18"/>
-                <w:szCs w:val="18"/>
-              </w:rPr>
+              <w:pStyle w:val="c49"/>
             </w:pPr>
             <w:r>
               <w:rPr>
-                <w:rFonts w:ascii="Calibri" w:hAnsi="Calibri" w:cs="Calibri"/>
-                <w:color w:val="000000"/>
-                <w:sz w:val="16"/>
-                <w:szCs w:val="16"/>
-              </w:rPr>
-              <w:t>Corrected an issue in which The Maintenance Inspection Loader Error Correction form (MAI4405) raised repeated errors (in an infinite loop) when the Batch is highlighted in the tree and the User pressed the "Re-Submit Inspection" button.</w:t>
-            </w:r>
-            <w:r>
-              <w:rPr>
-                <w:rFonts w:ascii="Arial" w:hAnsi="Arial" w:cs="Arial"/>
-                <w:color w:val="000000"/>
-                <w:sz w:val="18"/>
-                <w:szCs w:val="18"/>
-              </w:rPr>
-              <w:br/>
-            </w:r>
-            <w:r>
-              <w:rPr>
-                <w:rFonts w:ascii="Calibri" w:hAnsi="Calibri" w:cs="Calibri"/>
-                <w:color w:val="000000"/>
-                <w:sz w:val="16"/>
-                <w:szCs w:val="16"/>
-              </w:rPr>
-              <w:t>The form now asks the User to select an Inspection to be resubmitted and returns focus to the tree.</w:t>
+                <w:rStyle w:val="c281"/>
+              </w:rPr>
+              <w:t>Increased Road Description length for Work Order Templates to resolve error when road description was over 80 chars</w:t>
             </w:r>
           </w:p>
         </w:tc>
@@ -4054,28 +4255,13 @@
           </w:tcPr>
           <w:p>
             <w:pPr>
-              <w:keepLines/>
-              <w:widowControl w:val="0"/>
-              <w:autoSpaceDE w:val="0"/>
-              <w:autoSpaceDN w:val="0"/>
-              <w:adjustRightInd w:val="0"/>
-              <w:spacing w:after="0" w:line="240" w:lineRule="auto"/>
-              <w:ind w:left="120" w:right="82"/>
-              <w:rPr>
-                <w:rFonts w:ascii="Arial" w:hAnsi="Arial" w:cs="Arial"/>
-                <w:color w:val="000000"/>
-                <w:sz w:val="18"/>
-                <w:szCs w:val="18"/>
-              </w:rPr>
+              <w:pStyle w:val="c51"/>
             </w:pPr>
             <w:r>
               <w:rPr>
-                <w:rFonts w:ascii="Calibri" w:hAnsi="Calibri" w:cs="Calibri"/>
-                <w:color w:val="000000"/>
-                <w:sz w:val="16"/>
-                <w:szCs w:val="16"/>
-              </w:rPr>
-              <w:t>8001012703</w:t>
+                <w:rStyle w:val="c281"/>
+              </w:rPr>
+              <w:t>8001034321</w:t>
             </w:r>
           </w:p>
           <w:p>
@@ -4088,21 +4274,12 @@
               <w:spacing w:after="0" w:line="240" w:lineRule="auto"/>
               <w:ind w:left="120" w:right="82"/>
               <w:rPr>
-                <w:rFonts w:ascii="Arial" w:hAnsi="Arial" w:cs="Arial"/>
-                <w:color w:val="000000"/>
-                <w:sz w:val="18"/>
-                <w:szCs w:val="18"/>
-              </w:rPr>
-            </w:pPr>
-            <w:r>
-              <w:rPr>
                 <w:rFonts w:ascii="Calibri" w:hAnsi="Calibri" w:cs="Calibri"/>
                 <w:color w:val="000000"/>
                 <w:sz w:val="16"/>
                 <w:szCs w:val="16"/>
               </w:rPr>
-              <w:t>8001019779</w:t>
-            </w:r>
+            </w:pPr>
           </w:p>
         </w:tc>
       </w:tr>
@@ -10150,15 +10327,6 @@
   </w:num>
   <w:num w:numId="35">
     <w:abstractNumId w:val="18"/>
-    <w:lvlOverride w:ilvl="0"/>
-    <w:lvlOverride w:ilvl="1"/>
-    <w:lvlOverride w:ilvl="2"/>
-    <w:lvlOverride w:ilvl="3"/>
-    <w:lvlOverride w:ilvl="4"/>
-    <w:lvlOverride w:ilvl="5"/>
-    <w:lvlOverride w:ilvl="6"/>
-    <w:lvlOverride w:ilvl="7"/>
-    <w:lvlOverride w:ilvl="8"/>
   </w:num>
 </w:numbering>
 </file>
@@ -10440,6 +10608,59 @@
       <w:szCs w:val="16"/>
     </w:rPr>
   </w:style>
+  <w:style w:type="paragraph" w:customStyle="1" w:styleId="c49">
+    <w:name w:val="c49"/>
+    <w:basedOn w:val="Normal"/>
+    <w:rsid w:val="00BF4D8D"/>
+    <w:pPr>
+      <w:spacing w:after="0" w:line="185" w:lineRule="atLeast"/>
+      <w:ind w:left="122" w:right="76"/>
+    </w:pPr>
+    <w:rPr>
+      <w:rFonts w:ascii="Times New Roman" w:eastAsia="Times New Roman" w:hAnsi="Times New Roman" w:cs="Times New Roman"/>
+      <w:sz w:val="24"/>
+      <w:szCs w:val="24"/>
+    </w:rPr>
+  </w:style>
+  <w:style w:type="character" w:customStyle="1" w:styleId="c281">
+    <w:name w:val="c281"/>
+    <w:basedOn w:val="DefaultParagraphFont"/>
+    <w:rsid w:val="00BF4D8D"/>
+    <w:rPr>
+      <w:rFonts w:ascii="Calibri" w:hAnsi="Calibri" w:cs="Calibri" w:hint="default"/>
+      <w:color w:val="000000"/>
+      <w:sz w:val="16"/>
+      <w:szCs w:val="16"/>
+    </w:rPr>
+  </w:style>
+  <w:style w:type="paragraph" w:customStyle="1" w:styleId="c51">
+    <w:name w:val="c51"/>
+    <w:basedOn w:val="Normal"/>
+    <w:rsid w:val="00BF4D8D"/>
+    <w:pPr>
+      <w:spacing w:after="0" w:line="185" w:lineRule="atLeast"/>
+      <w:ind w:left="120" w:right="82"/>
+    </w:pPr>
+    <w:rPr>
+      <w:rFonts w:ascii="Times New Roman" w:eastAsia="Times New Roman" w:hAnsi="Times New Roman" w:cs="Times New Roman"/>
+      <w:sz w:val="24"/>
+      <w:szCs w:val="24"/>
+    </w:rPr>
+  </w:style>
+  <w:style w:type="paragraph" w:customStyle="1" w:styleId="c47">
+    <w:name w:val="c47"/>
+    <w:basedOn w:val="Normal"/>
+    <w:rsid w:val="00BF4D8D"/>
+    <w:pPr>
+      <w:spacing w:after="0" w:line="185" w:lineRule="atLeast"/>
+      <w:ind w:left="108" w:right="94"/>
+    </w:pPr>
+    <w:rPr>
+      <w:rFonts w:ascii="Times New Roman" w:eastAsia="Times New Roman" w:hAnsi="Times New Roman" w:cs="Times New Roman"/>
+      <w:sz w:val="24"/>
+      <w:szCs w:val="24"/>
+    </w:rPr>
+  </w:style>
 </w:styles>
 </file>
 
@@ -10718,6 +10939,59 @@
       <w:rFonts w:ascii="Tahoma" w:hAnsi="Tahoma" w:cs="Tahoma"/>
       <w:sz w:val="16"/>
       <w:szCs w:val="16"/>
+    </w:rPr>
+  </w:style>
+  <w:style w:type="paragraph" w:customStyle="1" w:styleId="c49">
+    <w:name w:val="c49"/>
+    <w:basedOn w:val="Normal"/>
+    <w:rsid w:val="00BF4D8D"/>
+    <w:pPr>
+      <w:spacing w:after="0" w:line="185" w:lineRule="atLeast"/>
+      <w:ind w:left="122" w:right="76"/>
+    </w:pPr>
+    <w:rPr>
+      <w:rFonts w:ascii="Times New Roman" w:eastAsia="Times New Roman" w:hAnsi="Times New Roman" w:cs="Times New Roman"/>
+      <w:sz w:val="24"/>
+      <w:szCs w:val="24"/>
+    </w:rPr>
+  </w:style>
+  <w:style w:type="character" w:customStyle="1" w:styleId="c281">
+    <w:name w:val="c281"/>
+    <w:basedOn w:val="DefaultParagraphFont"/>
+    <w:rsid w:val="00BF4D8D"/>
+    <w:rPr>
+      <w:rFonts w:ascii="Calibri" w:hAnsi="Calibri" w:cs="Calibri" w:hint="default"/>
+      <w:color w:val="000000"/>
+      <w:sz w:val="16"/>
+      <w:szCs w:val="16"/>
+    </w:rPr>
+  </w:style>
+  <w:style w:type="paragraph" w:customStyle="1" w:styleId="c51">
+    <w:name w:val="c51"/>
+    <w:basedOn w:val="Normal"/>
+    <w:rsid w:val="00BF4D8D"/>
+    <w:pPr>
+      <w:spacing w:after="0" w:line="185" w:lineRule="atLeast"/>
+      <w:ind w:left="120" w:right="82"/>
+    </w:pPr>
+    <w:rPr>
+      <w:rFonts w:ascii="Times New Roman" w:eastAsia="Times New Roman" w:hAnsi="Times New Roman" w:cs="Times New Roman"/>
+      <w:sz w:val="24"/>
+      <w:szCs w:val="24"/>
+    </w:rPr>
+  </w:style>
+  <w:style w:type="paragraph" w:customStyle="1" w:styleId="c47">
+    <w:name w:val="c47"/>
+    <w:basedOn w:val="Normal"/>
+    <w:rsid w:val="00BF4D8D"/>
+    <w:pPr>
+      <w:spacing w:after="0" w:line="185" w:lineRule="atLeast"/>
+      <w:ind w:left="108" w:right="94"/>
+    </w:pPr>
+    <w:rPr>
+      <w:rFonts w:ascii="Times New Roman" w:eastAsia="Times New Roman" w:hAnsi="Times New Roman" w:cs="Times New Roman"/>
+      <w:sz w:val="24"/>
+      <w:szCs w:val="24"/>
     </w:rPr>
   </w:style>
 </w:styles>

</xml_diff>

<commit_message>
Change to mai_inspection_api.pkb meant updating version to 3.22
git-svn-id: svn://127.0.0.1/mai@2199 521c773d-b55a-d943-8648-67ffa5d26747
</commit_message>
<xml_diff>
--- a/trunk/doc/readme_mai_4300_fix4.docx
+++ b/trunk/doc/readme_mai_4300_fix4.docx
@@ -2274,8 +2274,10 @@
                 <w:sz w:val="16"/>
                 <w:szCs w:val="16"/>
               </w:rPr>
-              <w:t>3.21</w:t>
+              <w:t>3.22</w:t>
             </w:r>
+            <w:bookmarkStart w:id="0" w:name="_GoBack"/>
+            <w:bookmarkEnd w:id="0"/>
           </w:p>
         </w:tc>
       </w:tr>
@@ -2467,20 +2469,20 @@
         <w:pStyle w:val="ExorHeading2"/>
         <w:ind w:left="142" w:firstLine="0"/>
       </w:pPr>
-      <w:bookmarkStart w:id="0" w:name="_Toc145481770"/>
-      <w:bookmarkStart w:id="1" w:name="_Toc271551850"/>
-      <w:bookmarkStart w:id="2" w:name="_Toc262219595"/>
-      <w:bookmarkStart w:id="3" w:name="_Toc285202711"/>
+      <w:bookmarkStart w:id="1" w:name="_Toc145481770"/>
+      <w:bookmarkStart w:id="2" w:name="_Toc271551850"/>
+      <w:bookmarkStart w:id="3" w:name="_Toc262219595"/>
+      <w:bookmarkStart w:id="4" w:name="_Toc285202711"/>
       <w:r>
         <w:t xml:space="preserve">Inspection Loader </w:t>
       </w:r>
-      <w:bookmarkEnd w:id="0"/>
       <w:bookmarkEnd w:id="1"/>
       <w:bookmarkEnd w:id="2"/>
+      <w:bookmarkEnd w:id="3"/>
       <w:r>
         <w:t>Error Correction and Summary Form (Enhanced)</w:t>
       </w:r>
-      <w:bookmarkEnd w:id="3"/>
+      <w:bookmarkEnd w:id="4"/>
     </w:p>
     <w:p>
       <w:pPr>
@@ -4088,8 +4090,6 @@
               </w:rPr>
               <w:t>Corrected an issue in which The Maintenance Inspection Loader Error Correction form (MAI4405) raised repeated errors (in an infinite loop) when the Batch is highlighted in the tree and the User pressed the "Re-Submit Inspection" button.</w:t>
             </w:r>
-            <w:bookmarkStart w:id="4" w:name="_GoBack"/>
-            <w:bookmarkEnd w:id="4"/>
             <w:r>
               <w:rPr>
                 <w:rFonts w:ascii="Arial" w:hAnsi="Arial" w:cs="Arial"/>

</xml_diff>

<commit_message>
Additional files, changes and instuctions
git-svn-id: svn://127.0.0.1/mai@2212 521c773d-b55a-d943-8648-67ffa5d26747
</commit_message>
<xml_diff>
--- a/trunk/doc/readme_mai_4300_fix4.docx
+++ b/trunk/doc/readme_mai_4300_fix4.docx
@@ -690,10 +690,31 @@
               <w:rPr>
                 <w:rFonts w:ascii="Arial" w:hAnsi="Arial" w:cs="Arial"/>
                 <w:color w:val="000000"/>
-                <w:sz w:val="18"/>
-                <w:szCs w:val="18"/>
+                <w:sz w:val="16"/>
+                <w:szCs w:val="16"/>
               </w:rPr>
             </w:pPr>
+            <w:r>
+              <w:rPr>
+                <w:sz w:val="16"/>
+                <w:szCs w:val="16"/>
+              </w:rPr>
+              <w:t xml:space="preserve">All previous MAI 4300 Fixes (1, 2 and 3) </w:t>
+            </w:r>
+            <w:r>
+              <w:rPr>
+                <w:sz w:val="16"/>
+                <w:szCs w:val="16"/>
+              </w:rPr>
+              <w:t>must be</w:t>
+            </w:r>
+            <w:r>
+              <w:rPr>
+                <w:sz w:val="16"/>
+                <w:szCs w:val="16"/>
+              </w:rPr>
+              <w:t xml:space="preserve"> applied prior to applying this fix</w:t>
+            </w:r>
           </w:p>
         </w:tc>
       </w:tr>
@@ -914,6 +935,41 @@
                 <w:sz w:val="16"/>
                 <w:szCs w:val="16"/>
               </w:rPr>
+              <w:t>mai3808.fmx to mai3808</w:t>
+            </w:r>
+            <w:r>
+              <w:rPr>
+                <w:rFonts w:ascii="Calibri" w:hAnsi="Calibri" w:cs="Calibri"/>
+                <w:color w:val="000000"/>
+                <w:sz w:val="16"/>
+                <w:szCs w:val="16"/>
+              </w:rPr>
+              <w:t>_old.fmx</w:t>
+            </w:r>
+          </w:p>
+          <w:p>
+            <w:pPr>
+              <w:keepLines/>
+              <w:widowControl w:val="0"/>
+              <w:autoSpaceDE w:val="0"/>
+              <w:autoSpaceDN w:val="0"/>
+              <w:adjustRightInd w:val="0"/>
+              <w:spacing w:after="0"/>
+              <w:ind w:left="118" w:right="96"/>
+              <w:rPr>
+                <w:rFonts w:ascii="Calibri" w:hAnsi="Calibri" w:cs="Calibri"/>
+                <w:color w:val="000000"/>
+                <w:sz w:val="16"/>
+                <w:szCs w:val="16"/>
+              </w:rPr>
+            </w:pPr>
+            <w:r>
+              <w:rPr>
+                <w:rFonts w:ascii="Calibri" w:hAnsi="Calibri" w:cs="Calibri"/>
+                <w:color w:val="000000"/>
+                <w:sz w:val="16"/>
+                <w:szCs w:val="16"/>
+              </w:rPr>
               <w:t>mai4405.fmx to mai4405_old.fmx</w:t>
             </w:r>
           </w:p>
@@ -970,10 +1026,10 @@
               <w:spacing w:after="0" w:line="240" w:lineRule="auto"/>
               <w:ind w:left="118" w:right="96"/>
               <w:rPr>
-                <w:rFonts w:ascii="Arial" w:hAnsi="Arial" w:cs="Arial"/>
-                <w:color w:val="000000"/>
-                <w:sz w:val="18"/>
-                <w:szCs w:val="18"/>
+                <w:rFonts w:ascii="Calibri" w:hAnsi="Calibri" w:cs="Calibri"/>
+                <w:color w:val="000000"/>
+                <w:sz w:val="16"/>
+                <w:szCs w:val="16"/>
               </w:rPr>
             </w:pPr>
             <w:r>
@@ -1021,6 +1077,344 @@
               </w:rPr>
               <w:br/>
             </w:r>
+          </w:p>
+          <w:p>
+            <w:pPr>
+              <w:keepLines/>
+              <w:widowControl w:val="0"/>
+              <w:autoSpaceDE w:val="0"/>
+              <w:autoSpaceDN w:val="0"/>
+              <w:adjustRightInd w:val="0"/>
+              <w:spacing w:after="0" w:line="240" w:lineRule="auto"/>
+              <w:ind w:left="118" w:right="96"/>
+              <w:rPr>
+                <w:rFonts w:ascii="Calibri" w:hAnsi="Calibri" w:cs="Calibri"/>
+                <w:color w:val="000000"/>
+                <w:sz w:val="16"/>
+                <w:szCs w:val="16"/>
+              </w:rPr>
+            </w:pPr>
+            <w:r>
+              <w:rPr>
+                <w:rStyle w:val="c171"/>
+              </w:rPr>
+              <w:t>A Defect/Repair data error report and an error correction script have b</w:t>
+            </w:r>
+            <w:r>
+              <w:rPr>
+                <w:rStyle w:val="c171"/>
+              </w:rPr>
+              <w:t>een provided as part of this fix;</w:t>
+            </w:r>
+            <w:r>
+              <w:rPr>
+                <w:rStyle w:val="c171"/>
+              </w:rPr>
+              <w:t xml:space="preserve"> please see below for details of how to run them.</w:t>
+            </w:r>
+          </w:p>
+          <w:p>
+            <w:pPr>
+              <w:keepLines/>
+              <w:widowControl w:val="0"/>
+              <w:autoSpaceDE w:val="0"/>
+              <w:autoSpaceDN w:val="0"/>
+              <w:adjustRightInd w:val="0"/>
+              <w:spacing w:after="0" w:line="240" w:lineRule="auto"/>
+              <w:ind w:left="118" w:right="96"/>
+              <w:rPr>
+                <w:rFonts w:ascii="Calibri" w:hAnsi="Calibri" w:cs="Calibri"/>
+                <w:color w:val="000000"/>
+                <w:sz w:val="16"/>
+                <w:szCs w:val="16"/>
+              </w:rPr>
+            </w:pPr>
+          </w:p>
+          <w:p>
+            <w:pPr>
+              <w:keepLines/>
+              <w:widowControl w:val="0"/>
+              <w:autoSpaceDE w:val="0"/>
+              <w:autoSpaceDN w:val="0"/>
+              <w:adjustRightInd w:val="0"/>
+              <w:spacing w:after="0" w:line="240" w:lineRule="auto"/>
+              <w:ind w:left="118" w:right="96"/>
+              <w:rPr>
+                <w:rFonts w:ascii="Calibri" w:hAnsi="Calibri" w:cs="Calibri"/>
+                <w:color w:val="000000"/>
+                <w:sz w:val="16"/>
+                <w:szCs w:val="16"/>
+              </w:rPr>
+            </w:pPr>
+            <w:r>
+              <w:rPr>
+                <w:rFonts w:ascii="Calibri" w:hAnsi="Calibri" w:cs="Calibri"/>
+                <w:color w:val="000000"/>
+                <w:sz w:val="16"/>
+                <w:szCs w:val="16"/>
+              </w:rPr>
+              <w:t>Log onto SQL*PLUS as the Highways Owner (if not already connected</w:t>
+            </w:r>
+            <w:bookmarkStart w:id="0" w:name="_GoBack"/>
+            <w:bookmarkEnd w:id="0"/>
+            <w:r>
+              <w:rPr>
+                <w:rFonts w:ascii="Calibri" w:hAnsi="Calibri" w:cs="Calibri"/>
+                <w:color w:val="000000"/>
+                <w:sz w:val="16"/>
+                <w:szCs w:val="16"/>
+              </w:rPr>
+              <w:t>) with the staging folder as the working directory.</w:t>
+            </w:r>
+            <w:r>
+              <w:rPr>
+                <w:rFonts w:ascii="Arial" w:hAnsi="Arial" w:cs="Arial"/>
+                <w:color w:val="000000"/>
+                <w:sz w:val="18"/>
+                <w:szCs w:val="18"/>
+              </w:rPr>
+              <w:br/>
+            </w:r>
+            <w:r>
+              <w:rPr>
+                <w:rFonts w:ascii="Calibri" w:hAnsi="Calibri" w:cs="Calibri"/>
+                <w:color w:val="000000"/>
+                <w:sz w:val="16"/>
+                <w:szCs w:val="16"/>
+              </w:rPr>
+              <w:t xml:space="preserve">At the prompt type "START </w:t>
+            </w:r>
+            <w:proofErr w:type="spellStart"/>
+            <w:r>
+              <w:rPr>
+                <w:rFonts w:ascii="Calibri" w:hAnsi="Calibri" w:cs="Calibri"/>
+                <w:color w:val="000000"/>
+                <w:sz w:val="16"/>
+                <w:szCs w:val="16"/>
+              </w:rPr>
+              <w:t>ReportDefects.sql</w:t>
+            </w:r>
+            <w:proofErr w:type="spellEnd"/>
+            <w:r>
+              <w:rPr>
+                <w:rFonts w:ascii="Calibri" w:hAnsi="Calibri" w:cs="Calibri"/>
+                <w:color w:val="000000"/>
+                <w:sz w:val="16"/>
+                <w:szCs w:val="16"/>
+              </w:rPr>
+              <w:t>" and press return.</w:t>
+            </w:r>
+          </w:p>
+          <w:p>
+            <w:pPr>
+              <w:keepLines/>
+              <w:widowControl w:val="0"/>
+              <w:autoSpaceDE w:val="0"/>
+              <w:autoSpaceDN w:val="0"/>
+              <w:adjustRightInd w:val="0"/>
+              <w:spacing w:after="0" w:line="240" w:lineRule="auto"/>
+              <w:ind w:left="118" w:right="96"/>
+              <w:rPr>
+                <w:rFonts w:ascii="Calibri" w:hAnsi="Calibri" w:cs="Calibri"/>
+                <w:color w:val="000000"/>
+                <w:sz w:val="16"/>
+                <w:szCs w:val="16"/>
+              </w:rPr>
+            </w:pPr>
+          </w:p>
+          <w:p>
+            <w:pPr>
+              <w:keepLines/>
+              <w:widowControl w:val="0"/>
+              <w:autoSpaceDE w:val="0"/>
+              <w:autoSpaceDN w:val="0"/>
+              <w:adjustRightInd w:val="0"/>
+              <w:spacing w:after="0" w:line="240" w:lineRule="auto"/>
+              <w:ind w:left="118" w:right="96"/>
+              <w:rPr>
+                <w:rFonts w:ascii="Calibri" w:hAnsi="Calibri" w:cs="Calibri"/>
+                <w:color w:val="000000"/>
+                <w:sz w:val="16"/>
+                <w:szCs w:val="16"/>
+              </w:rPr>
+            </w:pPr>
+            <w:r>
+              <w:rPr>
+                <w:rFonts w:ascii="Calibri" w:hAnsi="Calibri" w:cs="Calibri"/>
+                <w:color w:val="000000"/>
+                <w:sz w:val="16"/>
+                <w:szCs w:val="16"/>
+              </w:rPr>
+              <w:t>If the report shows that errors exist then continue as follows:</w:t>
+            </w:r>
+          </w:p>
+          <w:p>
+            <w:pPr>
+              <w:keepLines/>
+              <w:widowControl w:val="0"/>
+              <w:autoSpaceDE w:val="0"/>
+              <w:autoSpaceDN w:val="0"/>
+              <w:adjustRightInd w:val="0"/>
+              <w:spacing w:after="0" w:line="240" w:lineRule="auto"/>
+              <w:ind w:left="118" w:right="96"/>
+              <w:rPr>
+                <w:rFonts w:ascii="Calibri" w:hAnsi="Calibri" w:cs="Calibri"/>
+                <w:color w:val="000000"/>
+                <w:sz w:val="16"/>
+                <w:szCs w:val="16"/>
+              </w:rPr>
+            </w:pPr>
+          </w:p>
+          <w:p>
+            <w:pPr>
+              <w:keepLines/>
+              <w:widowControl w:val="0"/>
+              <w:autoSpaceDE w:val="0"/>
+              <w:autoSpaceDN w:val="0"/>
+              <w:adjustRightInd w:val="0"/>
+              <w:spacing w:after="0" w:line="240" w:lineRule="auto"/>
+              <w:ind w:left="118" w:right="96"/>
+              <w:rPr>
+                <w:rFonts w:ascii="Calibri" w:hAnsi="Calibri" w:cs="Calibri"/>
+                <w:color w:val="000000"/>
+                <w:sz w:val="16"/>
+                <w:szCs w:val="16"/>
+              </w:rPr>
+            </w:pPr>
+            <w:r>
+              <w:rPr>
+                <w:rFonts w:ascii="Calibri" w:hAnsi="Calibri" w:cs="Calibri"/>
+                <w:color w:val="000000"/>
+                <w:sz w:val="16"/>
+                <w:szCs w:val="16"/>
+              </w:rPr>
+              <w:t xml:space="preserve">Log onto SQL*PLUS as the Highways Owner </w:t>
+            </w:r>
+            <w:r>
+              <w:rPr>
+                <w:rFonts w:ascii="Calibri" w:hAnsi="Calibri" w:cs="Calibri"/>
+                <w:color w:val="000000"/>
+                <w:sz w:val="16"/>
+                <w:szCs w:val="16"/>
+              </w:rPr>
+              <w:t xml:space="preserve">(if not already connected) </w:t>
+            </w:r>
+            <w:r>
+              <w:rPr>
+                <w:rFonts w:ascii="Calibri" w:hAnsi="Calibri" w:cs="Calibri"/>
+                <w:color w:val="000000"/>
+                <w:sz w:val="16"/>
+                <w:szCs w:val="16"/>
+              </w:rPr>
+              <w:t>with the staging folder as the working directory.</w:t>
+            </w:r>
+            <w:r>
+              <w:rPr>
+                <w:rFonts w:ascii="Arial" w:hAnsi="Arial" w:cs="Arial"/>
+                <w:color w:val="000000"/>
+                <w:sz w:val="18"/>
+                <w:szCs w:val="18"/>
+              </w:rPr>
+              <w:br/>
+            </w:r>
+            <w:r>
+              <w:rPr>
+                <w:rFonts w:ascii="Calibri" w:hAnsi="Calibri" w:cs="Calibri"/>
+                <w:color w:val="000000"/>
+                <w:sz w:val="16"/>
+                <w:szCs w:val="16"/>
+              </w:rPr>
+              <w:t xml:space="preserve">At the prompt type "START </w:t>
+            </w:r>
+            <w:proofErr w:type="spellStart"/>
+            <w:r>
+              <w:rPr>
+                <w:rFonts w:ascii="Calibri" w:hAnsi="Calibri" w:cs="Calibri"/>
+                <w:color w:val="000000"/>
+                <w:sz w:val="16"/>
+                <w:szCs w:val="16"/>
+              </w:rPr>
+              <w:t>Repair</w:t>
+            </w:r>
+            <w:r>
+              <w:rPr>
+                <w:rFonts w:ascii="Calibri" w:hAnsi="Calibri" w:cs="Calibri"/>
+                <w:color w:val="000000"/>
+                <w:sz w:val="16"/>
+                <w:szCs w:val="16"/>
+              </w:rPr>
+              <w:t>Defects.sql</w:t>
+            </w:r>
+            <w:proofErr w:type="spellEnd"/>
+            <w:r>
+              <w:rPr>
+                <w:rFonts w:ascii="Calibri" w:hAnsi="Calibri" w:cs="Calibri"/>
+                <w:color w:val="000000"/>
+                <w:sz w:val="16"/>
+                <w:szCs w:val="16"/>
+              </w:rPr>
+              <w:t>" and press return.</w:t>
+            </w:r>
+          </w:p>
+          <w:p>
+            <w:pPr>
+              <w:keepLines/>
+              <w:widowControl w:val="0"/>
+              <w:autoSpaceDE w:val="0"/>
+              <w:autoSpaceDN w:val="0"/>
+              <w:adjustRightInd w:val="0"/>
+              <w:spacing w:after="0" w:line="240" w:lineRule="auto"/>
+              <w:ind w:left="118" w:right="96"/>
+              <w:rPr>
+                <w:rFonts w:ascii="Calibri" w:hAnsi="Calibri" w:cs="Calibri"/>
+                <w:color w:val="000000"/>
+                <w:sz w:val="16"/>
+                <w:szCs w:val="16"/>
+              </w:rPr>
+            </w:pPr>
+            <w:r>
+              <w:rPr>
+                <w:rFonts w:ascii="Calibri" w:hAnsi="Calibri" w:cs="Calibri"/>
+                <w:color w:val="000000"/>
+                <w:sz w:val="16"/>
+                <w:szCs w:val="16"/>
+              </w:rPr>
+              <w:t>Follow the instructions given by the script regarding committing any updates.</w:t>
+            </w:r>
+          </w:p>
+          <w:p>
+            <w:pPr>
+              <w:keepLines/>
+              <w:widowControl w:val="0"/>
+              <w:autoSpaceDE w:val="0"/>
+              <w:autoSpaceDN w:val="0"/>
+              <w:adjustRightInd w:val="0"/>
+              <w:spacing w:after="0" w:line="240" w:lineRule="auto"/>
+              <w:ind w:left="118" w:right="96"/>
+              <w:rPr>
+                <w:rFonts w:ascii="Calibri" w:hAnsi="Calibri" w:cs="Calibri"/>
+                <w:color w:val="000000"/>
+                <w:sz w:val="16"/>
+                <w:szCs w:val="16"/>
+              </w:rPr>
+            </w:pPr>
+          </w:p>
+          <w:p>
+            <w:pPr>
+              <w:keepLines/>
+              <w:widowControl w:val="0"/>
+              <w:autoSpaceDE w:val="0"/>
+              <w:autoSpaceDN w:val="0"/>
+              <w:adjustRightInd w:val="0"/>
+              <w:spacing w:after="0" w:line="240" w:lineRule="auto"/>
+              <w:ind w:left="118" w:right="96"/>
+              <w:rPr>
+                <w:rFonts w:ascii="Arial" w:hAnsi="Arial" w:cs="Arial"/>
+                <w:color w:val="000000"/>
+                <w:sz w:val="18"/>
+                <w:szCs w:val="18"/>
+              </w:rPr>
+            </w:pPr>
             <w:r>
               <w:rPr>
                 <w:rFonts w:ascii="Calibri" w:hAnsi="Calibri" w:cs="Calibri"/>
@@ -1417,6 +1811,54 @@
           <w:szCs w:val="18"/>
         </w:rPr>
       </w:pPr>
+    </w:p>
+    <w:p>
+      <w:pPr>
+        <w:widowControl w:val="0"/>
+        <w:autoSpaceDE w:val="0"/>
+        <w:autoSpaceDN w:val="0"/>
+        <w:adjustRightInd w:val="0"/>
+        <w:spacing w:after="360" w:line="240" w:lineRule="auto"/>
+        <w:ind w:left="545" w:right="101" w:hanging="425"/>
+        <w:rPr>
+          <w:rFonts w:ascii="Arial" w:hAnsi="Arial" w:cs="Arial"/>
+          <w:color w:val="000000"/>
+          <w:sz w:val="18"/>
+          <w:szCs w:val="18"/>
+        </w:rPr>
+      </w:pPr>
+    </w:p>
+    <w:p>
+      <w:pPr>
+        <w:widowControl w:val="0"/>
+        <w:autoSpaceDE w:val="0"/>
+        <w:autoSpaceDN w:val="0"/>
+        <w:adjustRightInd w:val="0"/>
+        <w:spacing w:after="360" w:line="240" w:lineRule="auto"/>
+        <w:ind w:left="545" w:right="101" w:hanging="425"/>
+        <w:rPr>
+          <w:rFonts w:ascii="Arial" w:hAnsi="Arial" w:cs="Arial"/>
+          <w:color w:val="000000"/>
+          <w:sz w:val="18"/>
+          <w:szCs w:val="18"/>
+        </w:rPr>
+      </w:pPr>
+    </w:p>
+    <w:p>
+      <w:pPr>
+        <w:widowControl w:val="0"/>
+        <w:autoSpaceDE w:val="0"/>
+        <w:autoSpaceDN w:val="0"/>
+        <w:adjustRightInd w:val="0"/>
+        <w:spacing w:after="360" w:line="240" w:lineRule="auto"/>
+        <w:ind w:left="545" w:right="101" w:hanging="425"/>
+        <w:rPr>
+          <w:rFonts w:ascii="Arial" w:hAnsi="Arial" w:cs="Arial"/>
+          <w:color w:val="000000"/>
+          <w:sz w:val="18"/>
+          <w:szCs w:val="18"/>
+        </w:rPr>
+      </w:pPr>
       <w:r>
         <w:rPr>
           <w:rFonts w:ascii="Arial" w:hAnsi="Arial" w:cs="Arial"/>
@@ -1424,6 +1866,7 @@
           <w:sz w:val="30"/>
           <w:szCs w:val="30"/>
         </w:rPr>
+        <w:lastRenderedPageBreak/>
         <w:t>List of Amended Files</w:t>
       </w:r>
     </w:p>
@@ -1566,7 +2009,7 @@
                 <w:sz w:val="16"/>
                 <w:szCs w:val="16"/>
               </w:rPr>
-              <w:t>log_mai_4300_fix4</w:t>
+              <w:t>RepairDefects</w:t>
             </w:r>
             <w:r>
               <w:rPr>
@@ -1604,6 +2047,168 @@
                 <w:color w:val="000000"/>
                 <w:sz w:val="18"/>
                 <w:szCs w:val="18"/>
+              </w:rPr>
+            </w:pPr>
+            <w:r>
+              <w:rPr>
+                <w:rFonts w:ascii="Calibri" w:hAnsi="Calibri" w:cs="Calibri"/>
+                <w:color w:val="000000"/>
+                <w:sz w:val="16"/>
+                <w:szCs w:val="16"/>
+              </w:rPr>
+              <w:t>1.0</w:t>
+            </w:r>
+          </w:p>
+        </w:tc>
+      </w:tr>
+      <w:tr>
+        <w:trPr>
+          <w:cantSplit/>
+        </w:trPr>
+        <w:tc>
+          <w:tcPr>
+            <w:tcW w:w="3261" w:type="dxa"/>
+            <w:tcBorders>
+              <w:top w:val="single" w:sz="6" w:space="0" w:color="BFBFBF"/>
+              <w:left w:val="single" w:sz="4" w:space="0" w:color="BFBFBF"/>
+              <w:bottom w:val="single" w:sz="4" w:space="0" w:color="BFBFBF"/>
+              <w:right w:val="single" w:sz="6" w:space="0" w:color="BFBFBF"/>
+            </w:tcBorders>
+            <w:shd w:val="clear" w:color="auto" w:fill="FFFFFF"/>
+          </w:tcPr>
+          <w:p>
+            <w:pPr>
+              <w:keepLines/>
+              <w:widowControl w:val="0"/>
+              <w:autoSpaceDE w:val="0"/>
+              <w:autoSpaceDN w:val="0"/>
+              <w:adjustRightInd w:val="0"/>
+              <w:spacing w:after="0" w:line="240" w:lineRule="auto"/>
+              <w:ind w:left="108" w:right="107"/>
+              <w:rPr>
+                <w:rFonts w:ascii="Calibri" w:hAnsi="Calibri" w:cs="Calibri"/>
+                <w:color w:val="000000"/>
+                <w:sz w:val="16"/>
+                <w:szCs w:val="16"/>
+              </w:rPr>
+            </w:pPr>
+            <w:r>
+              <w:rPr>
+                <w:rFonts w:ascii="Calibri" w:hAnsi="Calibri" w:cs="Calibri"/>
+                <w:color w:val="000000"/>
+                <w:sz w:val="16"/>
+                <w:szCs w:val="16"/>
+              </w:rPr>
+              <w:t>ReportDefects.sql</w:t>
+            </w:r>
+          </w:p>
+        </w:tc>
+        <w:tc>
+          <w:tcPr>
+            <w:tcW w:w="1275" w:type="dxa"/>
+            <w:tcBorders>
+              <w:top w:val="single" w:sz="6" w:space="0" w:color="BFBFBF"/>
+              <w:left w:val="single" w:sz="6" w:space="0" w:color="BFBFBF"/>
+              <w:bottom w:val="single" w:sz="4" w:space="0" w:color="BFBFBF"/>
+              <w:right w:val="single" w:sz="4" w:space="0" w:color="BFBFBF"/>
+            </w:tcBorders>
+            <w:shd w:val="clear" w:color="auto" w:fill="FFFFFF"/>
+          </w:tcPr>
+          <w:p>
+            <w:pPr>
+              <w:keepLines/>
+              <w:widowControl w:val="0"/>
+              <w:autoSpaceDE w:val="0"/>
+              <w:autoSpaceDN w:val="0"/>
+              <w:adjustRightInd w:val="0"/>
+              <w:spacing w:after="0" w:line="240" w:lineRule="auto"/>
+              <w:ind w:left="109" w:right="92"/>
+              <w:rPr>
+                <w:rFonts w:ascii="Calibri" w:hAnsi="Calibri" w:cs="Calibri"/>
+                <w:color w:val="000000"/>
+                <w:sz w:val="16"/>
+                <w:szCs w:val="16"/>
+              </w:rPr>
+            </w:pPr>
+            <w:r>
+              <w:rPr>
+                <w:rFonts w:ascii="Calibri" w:hAnsi="Calibri" w:cs="Calibri"/>
+                <w:color w:val="000000"/>
+                <w:sz w:val="16"/>
+                <w:szCs w:val="16"/>
+              </w:rPr>
+              <w:t>1.0</w:t>
+            </w:r>
+          </w:p>
+        </w:tc>
+      </w:tr>
+      <w:tr>
+        <w:trPr>
+          <w:cantSplit/>
+        </w:trPr>
+        <w:tc>
+          <w:tcPr>
+            <w:tcW w:w="3261" w:type="dxa"/>
+            <w:tcBorders>
+              <w:top w:val="single" w:sz="6" w:space="0" w:color="BFBFBF"/>
+              <w:left w:val="single" w:sz="4" w:space="0" w:color="BFBFBF"/>
+              <w:bottom w:val="single" w:sz="4" w:space="0" w:color="BFBFBF"/>
+              <w:right w:val="single" w:sz="6" w:space="0" w:color="BFBFBF"/>
+            </w:tcBorders>
+            <w:shd w:val="clear" w:color="auto" w:fill="FFFFFF"/>
+          </w:tcPr>
+          <w:p>
+            <w:pPr>
+              <w:keepLines/>
+              <w:widowControl w:val="0"/>
+              <w:autoSpaceDE w:val="0"/>
+              <w:autoSpaceDN w:val="0"/>
+              <w:adjustRightInd w:val="0"/>
+              <w:spacing w:after="0" w:line="240" w:lineRule="auto"/>
+              <w:ind w:left="108" w:right="107"/>
+              <w:rPr>
+                <w:rFonts w:ascii="Calibri" w:hAnsi="Calibri" w:cs="Calibri"/>
+                <w:color w:val="000000"/>
+                <w:sz w:val="16"/>
+                <w:szCs w:val="16"/>
+              </w:rPr>
+            </w:pPr>
+            <w:r>
+              <w:rPr>
+                <w:rFonts w:ascii="Calibri" w:hAnsi="Calibri" w:cs="Calibri"/>
+                <w:color w:val="000000"/>
+                <w:sz w:val="16"/>
+                <w:szCs w:val="16"/>
+              </w:rPr>
+              <w:t>log_mai_4300_fix4.sql</w:t>
+            </w:r>
+          </w:p>
+        </w:tc>
+        <w:tc>
+          <w:tcPr>
+            <w:tcW w:w="1275" w:type="dxa"/>
+            <w:tcBorders>
+              <w:top w:val="single" w:sz="6" w:space="0" w:color="BFBFBF"/>
+              <w:left w:val="single" w:sz="6" w:space="0" w:color="BFBFBF"/>
+              <w:bottom w:val="single" w:sz="4" w:space="0" w:color="BFBFBF"/>
+              <w:right w:val="single" w:sz="4" w:space="0" w:color="BFBFBF"/>
+            </w:tcBorders>
+            <w:shd w:val="clear" w:color="auto" w:fill="FFFFFF"/>
+          </w:tcPr>
+          <w:p>
+            <w:pPr>
+              <w:keepLines/>
+              <w:widowControl w:val="0"/>
+              <w:autoSpaceDE w:val="0"/>
+              <w:autoSpaceDN w:val="0"/>
+              <w:adjustRightInd w:val="0"/>
+              <w:spacing w:after="0" w:line="240" w:lineRule="auto"/>
+              <w:ind w:left="109" w:right="92"/>
+              <w:rPr>
+                <w:rFonts w:ascii="Calibri" w:hAnsi="Calibri" w:cs="Calibri"/>
+                <w:color w:val="000000"/>
+                <w:sz w:val="16"/>
+                <w:szCs w:val="16"/>
               </w:rPr>
             </w:pPr>
             <w:r>
@@ -1805,6 +2410,87 @@
               <w:spacing w:after="0" w:line="240" w:lineRule="auto"/>
               <w:ind w:left="108" w:right="107"/>
               <w:rPr>
+                <w:rFonts w:ascii="Calibri" w:hAnsi="Calibri" w:cs="Calibri"/>
+                <w:color w:val="000000"/>
+                <w:sz w:val="16"/>
+                <w:szCs w:val="16"/>
+              </w:rPr>
+            </w:pPr>
+            <w:r>
+              <w:rPr>
+                <w:rFonts w:ascii="Calibri" w:hAnsi="Calibri" w:cs="Calibri"/>
+                <w:color w:val="000000"/>
+                <w:sz w:val="16"/>
+                <w:szCs w:val="16"/>
+              </w:rPr>
+              <w:t>mai3808.fmx</w:t>
+            </w:r>
+          </w:p>
+        </w:tc>
+        <w:tc>
+          <w:tcPr>
+            <w:tcW w:w="1275" w:type="dxa"/>
+            <w:tcBorders>
+              <w:top w:val="single" w:sz="6" w:space="0" w:color="BFBFBF"/>
+              <w:left w:val="single" w:sz="6" w:space="0" w:color="BFBFBF"/>
+              <w:bottom w:val="single" w:sz="4" w:space="0" w:color="BFBFBF"/>
+              <w:right w:val="single" w:sz="4" w:space="0" w:color="BFBFBF"/>
+            </w:tcBorders>
+            <w:shd w:val="clear" w:color="auto" w:fill="FFFFFF"/>
+          </w:tcPr>
+          <w:p>
+            <w:pPr>
+              <w:keepLines/>
+              <w:widowControl w:val="0"/>
+              <w:autoSpaceDE w:val="0"/>
+              <w:autoSpaceDN w:val="0"/>
+              <w:adjustRightInd w:val="0"/>
+              <w:spacing w:after="0" w:line="240" w:lineRule="auto"/>
+              <w:ind w:left="109" w:right="92"/>
+              <w:rPr>
+                <w:rFonts w:ascii="Calibri" w:hAnsi="Calibri" w:cs="Calibri"/>
+                <w:color w:val="000000"/>
+                <w:sz w:val="16"/>
+                <w:szCs w:val="16"/>
+              </w:rPr>
+            </w:pPr>
+            <w:r>
+              <w:rPr>
+                <w:rFonts w:ascii="Calibri" w:hAnsi="Calibri" w:cs="Calibri"/>
+                <w:color w:val="000000"/>
+                <w:sz w:val="16"/>
+                <w:szCs w:val="16"/>
+              </w:rPr>
+              <w:t>4.11.1.0</w:t>
+            </w:r>
+          </w:p>
+        </w:tc>
+      </w:tr>
+      <w:tr>
+        <w:trPr>
+          <w:cantSplit/>
+        </w:trPr>
+        <w:tc>
+          <w:tcPr>
+            <w:tcW w:w="3261" w:type="dxa"/>
+            <w:tcBorders>
+              <w:top w:val="single" w:sz="6" w:space="0" w:color="BFBFBF"/>
+              <w:left w:val="single" w:sz="4" w:space="0" w:color="BFBFBF"/>
+              <w:bottom w:val="single" w:sz="4" w:space="0" w:color="BFBFBF"/>
+              <w:right w:val="single" w:sz="6" w:space="0" w:color="BFBFBF"/>
+            </w:tcBorders>
+            <w:shd w:val="clear" w:color="auto" w:fill="FFFFFF"/>
+          </w:tcPr>
+          <w:p>
+            <w:pPr>
+              <w:keepLines/>
+              <w:widowControl w:val="0"/>
+              <w:autoSpaceDE w:val="0"/>
+              <w:autoSpaceDN w:val="0"/>
+              <w:adjustRightInd w:val="0"/>
+              <w:spacing w:after="0" w:line="240" w:lineRule="auto"/>
+              <w:ind w:left="108" w:right="107"/>
+              <w:rPr>
                 <w:rFonts w:ascii="Arial" w:hAnsi="Arial" w:cs="Arial"/>
                 <w:color w:val="000000"/>
                 <w:sz w:val="18"/>
@@ -1856,7 +2542,7 @@
                 <w:sz w:val="16"/>
                 <w:szCs w:val="16"/>
               </w:rPr>
-              <w:t>4.11.1.1</w:t>
+              <w:t>4.11.1.2</w:t>
             </w:r>
           </w:p>
         </w:tc>
@@ -2274,10 +2960,8 @@
                 <w:sz w:val="16"/>
                 <w:szCs w:val="16"/>
               </w:rPr>
-              <w:t>3.22</w:t>
+              <w:t>3.23</w:t>
             </w:r>
-            <w:bookmarkStart w:id="0" w:name="_GoBack"/>
-            <w:bookmarkEnd w:id="0"/>
           </w:p>
         </w:tc>
       </w:tr>
@@ -2412,22 +3096,6 @@
           <w:szCs w:val="18"/>
         </w:rPr>
       </w:pPr>
-    </w:p>
-    <w:p>
-      <w:pPr>
-        <w:widowControl w:val="0"/>
-        <w:autoSpaceDE w:val="0"/>
-        <w:autoSpaceDN w:val="0"/>
-        <w:adjustRightInd w:val="0"/>
-        <w:spacing w:after="360" w:line="240" w:lineRule="auto"/>
-        <w:ind w:left="545" w:right="101" w:hanging="425"/>
-        <w:rPr>
-          <w:rFonts w:ascii="Arial" w:hAnsi="Arial" w:cs="Arial"/>
-          <w:color w:val="000000"/>
-          <w:sz w:val="18"/>
-          <w:szCs w:val="18"/>
-        </w:rPr>
-      </w:pPr>
       <w:r>
         <w:rPr>
           <w:rFonts w:ascii="Arial" w:hAnsi="Arial" w:cs="Arial"/>
@@ -2437,22 +3105,6 @@
         </w:rPr>
         <w:br w:type="page"/>
       </w:r>
-    </w:p>
-    <w:p>
-      <w:pPr>
-        <w:widowControl w:val="0"/>
-        <w:autoSpaceDE w:val="0"/>
-        <w:autoSpaceDN w:val="0"/>
-        <w:adjustRightInd w:val="0"/>
-        <w:spacing w:after="360" w:line="240" w:lineRule="auto"/>
-        <w:ind w:left="545" w:right="101" w:hanging="425"/>
-        <w:rPr>
-          <w:rFonts w:ascii="Arial" w:hAnsi="Arial" w:cs="Arial"/>
-          <w:color w:val="000000"/>
-          <w:sz w:val="18"/>
-          <w:szCs w:val="18"/>
-        </w:rPr>
-      </w:pPr>
       <w:r>
         <w:rPr>
           <w:rFonts w:ascii="Arial" w:hAnsi="Arial" w:cs="Arial"/>
@@ -3493,6 +4145,10 @@
         </w:rPr>
         <w:t>Issues</w:t>
       </w:r>
+      <w:bookmarkStart w:id="5" w:name="page_total_master0"/>
+      <w:bookmarkStart w:id="6" w:name="page_total"/>
+      <w:bookmarkEnd w:id="5"/>
+      <w:bookmarkEnd w:id="6"/>
     </w:p>
     <w:tbl>
       <w:tblPr>
@@ -3503,7 +4159,7 @@
           <w:left w:w="0" w:type="dxa"/>
           <w:right w:w="0" w:type="dxa"/>
         </w:tblCellMar>
-        <w:tblLook w:val="0000" w:firstRow="0" w:lastRow="0" w:firstColumn="0" w:lastColumn="0" w:noHBand="0" w:noVBand="0"/>
+        <w:tblLook w:val="04A0" w:firstRow="1" w:lastRow="0" w:firstColumn="1" w:lastColumn="0" w:noHBand="0" w:noVBand="1"/>
       </w:tblPr>
       <w:tblGrid>
         <w:gridCol w:w="1134"/>
@@ -3525,6 +4181,7 @@
               <w:right w:val="single" w:sz="6" w:space="0" w:color="BFBFBF"/>
             </w:tcBorders>
             <w:shd w:val="clear" w:color="auto" w:fill="83A7A9"/>
+            <w:hideMark/>
           </w:tcPr>
           <w:p>
             <w:pPr>
@@ -3593,6 +4250,7 @@
               <w:right w:val="single" w:sz="6" w:space="0" w:color="BFBFBF"/>
             </w:tcBorders>
             <w:shd w:val="clear" w:color="auto" w:fill="83A7A9"/>
+            <w:hideMark/>
           </w:tcPr>
           <w:p>
             <w:pPr>
@@ -3633,6 +4291,7 @@
               <w:right w:val="single" w:sz="4" w:space="0" w:color="BFBFBF"/>
             </w:tcBorders>
             <w:shd w:val="clear" w:color="auto" w:fill="83A7A9"/>
+            <w:hideMark/>
           </w:tcPr>
           <w:p>
             <w:pPr>
@@ -3706,6 +4365,7 @@
               <w:right w:val="single" w:sz="6" w:space="0" w:color="BFBFBF"/>
             </w:tcBorders>
             <w:shd w:val="clear" w:color="auto" w:fill="FFFFFF"/>
+            <w:hideMark/>
           </w:tcPr>
           <w:p>
             <w:pPr>
@@ -3744,6 +4404,7 @@
               <w:right w:val="single" w:sz="6" w:space="0" w:color="BFBFBF"/>
             </w:tcBorders>
             <w:shd w:val="clear" w:color="auto" w:fill="FFFFFF"/>
+            <w:hideMark/>
           </w:tcPr>
           <w:p>
             <w:pPr>
@@ -3838,6 +4499,7 @@
               <w:right w:val="single" w:sz="4" w:space="0" w:color="BFBFBF"/>
             </w:tcBorders>
             <w:shd w:val="clear" w:color="auto" w:fill="FFFFFF"/>
+            <w:hideMark/>
           </w:tcPr>
           <w:p>
             <w:pPr>
@@ -3889,6 +4551,32 @@
                 <w:szCs w:val="16"/>
               </w:rPr>
               <w:t>8001014509</w:t>
+            </w:r>
+          </w:p>
+          <w:p>
+            <w:pPr>
+              <w:keepLines/>
+              <w:widowControl w:val="0"/>
+              <w:autoSpaceDE w:val="0"/>
+              <w:autoSpaceDN w:val="0"/>
+              <w:adjustRightInd w:val="0"/>
+              <w:spacing w:after="0" w:line="240" w:lineRule="auto"/>
+              <w:ind w:left="120" w:right="82"/>
+              <w:rPr>
+                <w:rFonts w:ascii="Arial" w:hAnsi="Arial" w:cs="Arial"/>
+                <w:color w:val="000000"/>
+                <w:sz w:val="18"/>
+                <w:szCs w:val="18"/>
+              </w:rPr>
+            </w:pPr>
+            <w:r>
+              <w:rPr>
+                <w:rFonts w:ascii="Calibri" w:hAnsi="Calibri" w:cs="Calibri"/>
+                <w:color w:val="000000"/>
+                <w:sz w:val="16"/>
+                <w:szCs w:val="16"/>
+              </w:rPr>
+              <w:t>8001034336</w:t>
             </w:r>
           </w:p>
         </w:tc>
@@ -3907,6 +4595,7 @@
               <w:right w:val="single" w:sz="6" w:space="0" w:color="BFBFBF"/>
             </w:tcBorders>
             <w:shd w:val="clear" w:color="auto" w:fill="FFFFFF"/>
+            <w:hideMark/>
           </w:tcPr>
           <w:p>
             <w:pPr>
@@ -3945,6 +4634,7 @@
               <w:right w:val="single" w:sz="6" w:space="0" w:color="BFBFBF"/>
             </w:tcBorders>
             <w:shd w:val="clear" w:color="auto" w:fill="FFFFFF"/>
+            <w:hideMark/>
           </w:tcPr>
           <w:p>
             <w:pPr>
@@ -3983,6 +4673,7 @@
               <w:right w:val="single" w:sz="4" w:space="0" w:color="BFBFBF"/>
             </w:tcBorders>
             <w:shd w:val="clear" w:color="auto" w:fill="FFFFFF"/>
+            <w:hideMark/>
           </w:tcPr>
           <w:p>
             <w:pPr>
@@ -4022,10 +4713,11 @@
             <w:tcBorders>
               <w:top w:val="single" w:sz="6" w:space="0" w:color="BFBFBF"/>
               <w:left w:val="single" w:sz="4" w:space="0" w:color="BFBFBF"/>
-              <w:bottom w:val="single" w:sz="6" w:space="0" w:color="BFBFBF"/>
+              <w:bottom w:val="single" w:sz="4" w:space="0" w:color="BFBFBF"/>
               <w:right w:val="single" w:sz="6" w:space="0" w:color="BFBFBF"/>
             </w:tcBorders>
             <w:shd w:val="clear" w:color="auto" w:fill="FFFFFF"/>
+            <w:hideMark/>
           </w:tcPr>
           <w:p>
             <w:pPr>
@@ -4060,10 +4752,11 @@
             <w:tcBorders>
               <w:top w:val="single" w:sz="6" w:space="0" w:color="BFBFBF"/>
               <w:left w:val="single" w:sz="6" w:space="0" w:color="BFBFBF"/>
-              <w:bottom w:val="single" w:sz="6" w:space="0" w:color="BFBFBF"/>
+              <w:bottom w:val="single" w:sz="4" w:space="0" w:color="BFBFBF"/>
               <w:right w:val="single" w:sz="6" w:space="0" w:color="BFBFBF"/>
             </w:tcBorders>
             <w:shd w:val="clear" w:color="auto" w:fill="FFFFFF"/>
+            <w:hideMark/>
           </w:tcPr>
           <w:p>
             <w:pPr>
@@ -4108,6 +4801,24 @@
               </w:rPr>
               <w:t>The form now asks the User to select an Inspection to be resubmitted and returns focus to the tree.</w:t>
             </w:r>
+            <w:r>
+              <w:rPr>
+                <w:rFonts w:ascii="Arial" w:hAnsi="Arial" w:cs="Arial"/>
+                <w:color w:val="000000"/>
+                <w:sz w:val="18"/>
+                <w:szCs w:val="18"/>
+              </w:rPr>
+              <w:br/>
+            </w:r>
+            <w:r>
+              <w:rPr>
+                <w:rFonts w:ascii="Calibri" w:hAnsi="Calibri" w:cs="Calibri"/>
+                <w:color w:val="000000"/>
+                <w:sz w:val="16"/>
+                <w:szCs w:val="16"/>
+              </w:rPr>
+              <w:t>Also amended the Loader to produce a more User friendly error message when the Asset Id provided in the load file is invalid.</w:t>
+            </w:r>
           </w:p>
         </w:tc>
         <w:tc>
@@ -4116,10 +4827,11 @@
             <w:tcBorders>
               <w:top w:val="single" w:sz="6" w:space="0" w:color="BFBFBF"/>
               <w:left w:val="single" w:sz="6" w:space="0" w:color="BFBFBF"/>
-              <w:bottom w:val="single" w:sz="6" w:space="0" w:color="BFBFBF"/>
+              <w:bottom w:val="single" w:sz="4" w:space="0" w:color="BFBFBF"/>
               <w:right w:val="single" w:sz="4" w:space="0" w:color="BFBFBF"/>
             </w:tcBorders>
             <w:shd w:val="clear" w:color="auto" w:fill="FFFFFF"/>
+            <w:hideMark/>
           </w:tcPr>
           <w:p>
             <w:pPr>
@@ -4189,18 +4901,8 @@
               <w:right w:val="single" w:sz="6" w:space="0" w:color="BFBFBF"/>
             </w:tcBorders>
             <w:shd w:val="clear" w:color="auto" w:fill="FFFFFF"/>
+            <w:hideMark/>
           </w:tcPr>
-          <w:p>
-            <w:pPr>
-              <w:pStyle w:val="c47"/>
-            </w:pPr>
-            <w:r>
-              <w:rPr>
-                <w:rStyle w:val="c281"/>
-              </w:rPr>
-              <w:t>0110786</w:t>
-            </w:r>
-          </w:p>
           <w:p>
             <w:pPr>
               <w:keepLines/>
@@ -4211,12 +4913,21 @@
               <w:spacing w:after="0" w:line="240" w:lineRule="auto"/>
               <w:ind w:left="108" w:right="94"/>
               <w:rPr>
+                <w:rFonts w:ascii="Arial" w:hAnsi="Arial" w:cs="Arial"/>
+                <w:color w:val="000000"/>
+                <w:sz w:val="18"/>
+                <w:szCs w:val="18"/>
+              </w:rPr>
+            </w:pPr>
+            <w:r>
+              <w:rPr>
                 <w:rFonts w:ascii="Calibri" w:hAnsi="Calibri" w:cs="Calibri"/>
                 <w:color w:val="000000"/>
                 <w:sz w:val="16"/>
                 <w:szCs w:val="16"/>
               </w:rPr>
-            </w:pPr>
+              <w:t>0110786</w:t>
+            </w:r>
           </w:p>
         </w:tc>
         <w:tc>
@@ -4229,14 +4940,30 @@
               <w:right w:val="single" w:sz="6" w:space="0" w:color="BFBFBF"/>
             </w:tcBorders>
             <w:shd w:val="clear" w:color="auto" w:fill="FFFFFF"/>
+            <w:hideMark/>
           </w:tcPr>
           <w:p>
             <w:pPr>
-              <w:pStyle w:val="c49"/>
+              <w:keepLines/>
+              <w:widowControl w:val="0"/>
+              <w:autoSpaceDE w:val="0"/>
+              <w:autoSpaceDN w:val="0"/>
+              <w:adjustRightInd w:val="0"/>
+              <w:spacing w:after="0" w:line="240" w:lineRule="auto"/>
+              <w:ind w:left="122" w:right="76"/>
+              <w:rPr>
+                <w:rFonts w:ascii="Arial" w:hAnsi="Arial" w:cs="Arial"/>
+                <w:color w:val="000000"/>
+                <w:sz w:val="18"/>
+                <w:szCs w:val="18"/>
+              </w:rPr>
             </w:pPr>
             <w:r>
               <w:rPr>
-                <w:rStyle w:val="c281"/>
+                <w:rFonts w:ascii="Calibri" w:hAnsi="Calibri" w:cs="Calibri"/>
+                <w:color w:val="000000"/>
+                <w:sz w:val="16"/>
+                <w:szCs w:val="16"/>
               </w:rPr>
               <w:t>Increased Road Description length for Work Order Templates to resolve error when road description was over 80 chars</w:t>
             </w:r>
@@ -4252,16 +4979,190 @@
               <w:right w:val="single" w:sz="4" w:space="0" w:color="BFBFBF"/>
             </w:tcBorders>
             <w:shd w:val="clear" w:color="auto" w:fill="FFFFFF"/>
+            <w:hideMark/>
           </w:tcPr>
           <w:p>
             <w:pPr>
-              <w:pStyle w:val="c51"/>
+              <w:keepLines/>
+              <w:widowControl w:val="0"/>
+              <w:autoSpaceDE w:val="0"/>
+              <w:autoSpaceDN w:val="0"/>
+              <w:adjustRightInd w:val="0"/>
+              <w:spacing w:after="0" w:line="240" w:lineRule="auto"/>
+              <w:ind w:left="120" w:right="82"/>
+              <w:rPr>
+                <w:rFonts w:ascii="Arial" w:hAnsi="Arial" w:cs="Arial"/>
+                <w:color w:val="000000"/>
+                <w:sz w:val="18"/>
+                <w:szCs w:val="18"/>
+              </w:rPr>
             </w:pPr>
             <w:r>
               <w:rPr>
-                <w:rStyle w:val="c281"/>
+                <w:rFonts w:ascii="Calibri" w:hAnsi="Calibri" w:cs="Calibri"/>
+                <w:color w:val="000000"/>
+                <w:sz w:val="16"/>
+                <w:szCs w:val="16"/>
               </w:rPr>
               <w:t>8001034321</w:t>
+            </w:r>
+          </w:p>
+        </w:tc>
+      </w:tr>
+      <w:tr>
+        <w:trPr>
+          <w:cantSplit/>
+        </w:trPr>
+        <w:tc>
+          <w:tcPr>
+            <w:tcW w:w="1134" w:type="dxa"/>
+            <w:tcBorders>
+              <w:top w:val="single" w:sz="6" w:space="0" w:color="BFBFBF"/>
+              <w:left w:val="single" w:sz="4" w:space="0" w:color="BFBFBF"/>
+              <w:bottom w:val="single" w:sz="4" w:space="0" w:color="BFBFBF"/>
+              <w:right w:val="single" w:sz="6" w:space="0" w:color="BFBFBF"/>
+            </w:tcBorders>
+            <w:shd w:val="clear" w:color="auto" w:fill="FFFFFF"/>
+            <w:hideMark/>
+          </w:tcPr>
+          <w:p>
+            <w:pPr>
+              <w:keepLines/>
+              <w:widowControl w:val="0"/>
+              <w:autoSpaceDE w:val="0"/>
+              <w:autoSpaceDN w:val="0"/>
+              <w:adjustRightInd w:val="0"/>
+              <w:spacing w:after="0" w:line="240" w:lineRule="auto"/>
+              <w:ind w:left="108" w:right="94"/>
+              <w:rPr>
+                <w:rFonts w:ascii="Arial" w:hAnsi="Arial" w:cs="Arial"/>
+                <w:color w:val="000000"/>
+                <w:sz w:val="18"/>
+                <w:szCs w:val="18"/>
+              </w:rPr>
+            </w:pPr>
+            <w:r>
+              <w:rPr>
+                <w:rFonts w:ascii="Calibri" w:hAnsi="Calibri" w:cs="Calibri"/>
+                <w:color w:val="000000"/>
+                <w:sz w:val="16"/>
+                <w:szCs w:val="16"/>
+              </w:rPr>
+              <w:t>0110790</w:t>
+            </w:r>
+          </w:p>
+        </w:tc>
+        <w:tc>
+          <w:tcPr>
+            <w:tcW w:w="6378" w:type="dxa"/>
+            <w:tcBorders>
+              <w:top w:val="single" w:sz="6" w:space="0" w:color="BFBFBF"/>
+              <w:left w:val="single" w:sz="6" w:space="0" w:color="BFBFBF"/>
+              <w:bottom w:val="single" w:sz="4" w:space="0" w:color="BFBFBF"/>
+              <w:right w:val="single" w:sz="6" w:space="0" w:color="BFBFBF"/>
+            </w:tcBorders>
+            <w:shd w:val="clear" w:color="auto" w:fill="FFFFFF"/>
+            <w:hideMark/>
+          </w:tcPr>
+          <w:p>
+            <w:pPr>
+              <w:keepLines/>
+              <w:widowControl w:val="0"/>
+              <w:autoSpaceDE w:val="0"/>
+              <w:autoSpaceDN w:val="0"/>
+              <w:adjustRightInd w:val="0"/>
+              <w:spacing w:after="0" w:line="240" w:lineRule="auto"/>
+              <w:ind w:left="122" w:right="76"/>
+              <w:rPr>
+                <w:rFonts w:ascii="Arial" w:hAnsi="Arial" w:cs="Arial"/>
+                <w:color w:val="000000"/>
+                <w:sz w:val="18"/>
+                <w:szCs w:val="18"/>
+              </w:rPr>
+            </w:pPr>
+            <w:r>
+              <w:rPr>
+                <w:rFonts w:ascii="Calibri" w:hAnsi="Calibri" w:cs="Calibri"/>
+                <w:color w:val="000000"/>
+                <w:sz w:val="16"/>
+                <w:szCs w:val="16"/>
+              </w:rPr>
+              <w:t>Corrected an issue in the Maintenance Inspection Loader that was leading to:-</w:t>
+            </w:r>
+            <w:r>
+              <w:rPr>
+                <w:rFonts w:ascii="Arial" w:hAnsi="Arial" w:cs="Arial"/>
+                <w:color w:val="000000"/>
+                <w:sz w:val="18"/>
+                <w:szCs w:val="18"/>
+              </w:rPr>
+              <w:br/>
+            </w:r>
+            <w:r>
+              <w:rPr>
+                <w:rFonts w:ascii="Calibri" w:hAnsi="Calibri" w:cs="Calibri"/>
+                <w:color w:val="000000"/>
+                <w:sz w:val="16"/>
+                <w:szCs w:val="16"/>
+              </w:rPr>
+              <w:t>1, Defects being incorrectly marked as completed when one or more of their associated Repairs are not complete.</w:t>
+            </w:r>
+            <w:r>
+              <w:rPr>
+                <w:rFonts w:ascii="Arial" w:hAnsi="Arial" w:cs="Arial"/>
+                <w:color w:val="000000"/>
+                <w:sz w:val="18"/>
+                <w:szCs w:val="18"/>
+              </w:rPr>
+              <w:br/>
+            </w:r>
+            <w:r>
+              <w:rPr>
+                <w:rFonts w:ascii="Calibri" w:hAnsi="Calibri" w:cs="Calibri"/>
+                <w:color w:val="000000"/>
+                <w:sz w:val="16"/>
+                <w:szCs w:val="16"/>
+              </w:rPr>
+              <w:t>2, Defects being incorrectly marked as not completed when all of their associated Repairs are complete.</w:t>
+            </w:r>
+          </w:p>
+        </w:tc>
+        <w:tc>
+          <w:tcPr>
+            <w:tcW w:w="1134" w:type="dxa"/>
+            <w:tcBorders>
+              <w:top w:val="single" w:sz="6" w:space="0" w:color="BFBFBF"/>
+              <w:left w:val="single" w:sz="6" w:space="0" w:color="BFBFBF"/>
+              <w:bottom w:val="single" w:sz="4" w:space="0" w:color="BFBFBF"/>
+              <w:right w:val="single" w:sz="4" w:space="0" w:color="BFBFBF"/>
+            </w:tcBorders>
+            <w:shd w:val="clear" w:color="auto" w:fill="FFFFFF"/>
+            <w:hideMark/>
+          </w:tcPr>
+          <w:p>
+            <w:pPr>
+              <w:keepLines/>
+              <w:widowControl w:val="0"/>
+              <w:autoSpaceDE w:val="0"/>
+              <w:autoSpaceDN w:val="0"/>
+              <w:adjustRightInd w:val="0"/>
+              <w:spacing w:after="0" w:line="240" w:lineRule="auto"/>
+              <w:ind w:left="120" w:right="82"/>
+              <w:rPr>
+                <w:rFonts w:ascii="Arial" w:hAnsi="Arial" w:cs="Arial"/>
+                <w:color w:val="000000"/>
+                <w:sz w:val="18"/>
+                <w:szCs w:val="18"/>
+              </w:rPr>
+            </w:pPr>
+            <w:r>
+              <w:rPr>
+                <w:rFonts w:ascii="Calibri" w:hAnsi="Calibri" w:cs="Calibri"/>
+                <w:color w:val="000000"/>
+                <w:sz w:val="16"/>
+                <w:szCs w:val="16"/>
+              </w:rPr>
+              <w:t>8001026636</w:t>
             </w:r>
           </w:p>
           <w:p>
@@ -4274,12 +5175,143 @@
               <w:spacing w:after="0" w:line="240" w:lineRule="auto"/>
               <w:ind w:left="120" w:right="82"/>
               <w:rPr>
+                <w:rFonts w:ascii="Arial" w:hAnsi="Arial" w:cs="Arial"/>
+                <w:color w:val="000000"/>
+                <w:sz w:val="18"/>
+                <w:szCs w:val="18"/>
+              </w:rPr>
+            </w:pPr>
+            <w:r>
+              <w:rPr>
                 <w:rFonts w:ascii="Calibri" w:hAnsi="Calibri" w:cs="Calibri"/>
                 <w:color w:val="000000"/>
                 <w:sz w:val="16"/>
                 <w:szCs w:val="16"/>
               </w:rPr>
+              <w:t>8001030125</w:t>
+            </w:r>
+          </w:p>
+        </w:tc>
+      </w:tr>
+      <w:tr>
+        <w:trPr>
+          <w:cantSplit/>
+        </w:trPr>
+        <w:tc>
+          <w:tcPr>
+            <w:tcW w:w="1134" w:type="dxa"/>
+            <w:tcBorders>
+              <w:top w:val="single" w:sz="6" w:space="0" w:color="BFBFBF"/>
+              <w:left w:val="single" w:sz="4" w:space="0" w:color="BFBFBF"/>
+              <w:bottom w:val="single" w:sz="4" w:space="0" w:color="BFBFBF"/>
+              <w:right w:val="single" w:sz="6" w:space="0" w:color="BFBFBF"/>
+            </w:tcBorders>
+            <w:shd w:val="clear" w:color="auto" w:fill="FFFFFF"/>
+            <w:hideMark/>
+          </w:tcPr>
+          <w:p>
+            <w:pPr>
+              <w:keepLines/>
+              <w:widowControl w:val="0"/>
+              <w:autoSpaceDE w:val="0"/>
+              <w:autoSpaceDN w:val="0"/>
+              <w:adjustRightInd w:val="0"/>
+              <w:spacing w:after="0" w:line="240" w:lineRule="auto"/>
+              <w:ind w:left="108" w:right="94"/>
+              <w:rPr>
+                <w:rFonts w:ascii="Arial" w:hAnsi="Arial" w:cs="Arial"/>
+                <w:color w:val="000000"/>
+                <w:sz w:val="18"/>
+                <w:szCs w:val="18"/>
+              </w:rPr>
             </w:pPr>
+            <w:r>
+              <w:rPr>
+                <w:rFonts w:ascii="Calibri" w:hAnsi="Calibri" w:cs="Calibri"/>
+                <w:color w:val="000000"/>
+                <w:sz w:val="16"/>
+                <w:szCs w:val="16"/>
+              </w:rPr>
+              <w:t>0110794</w:t>
+            </w:r>
+          </w:p>
+        </w:tc>
+        <w:tc>
+          <w:tcPr>
+            <w:tcW w:w="6378" w:type="dxa"/>
+            <w:tcBorders>
+              <w:top w:val="single" w:sz="6" w:space="0" w:color="BFBFBF"/>
+              <w:left w:val="single" w:sz="6" w:space="0" w:color="BFBFBF"/>
+              <w:bottom w:val="single" w:sz="4" w:space="0" w:color="BFBFBF"/>
+              <w:right w:val="single" w:sz="6" w:space="0" w:color="BFBFBF"/>
+            </w:tcBorders>
+            <w:shd w:val="clear" w:color="auto" w:fill="FFFFFF"/>
+            <w:hideMark/>
+          </w:tcPr>
+          <w:p>
+            <w:pPr>
+              <w:keepLines/>
+              <w:widowControl w:val="0"/>
+              <w:autoSpaceDE w:val="0"/>
+              <w:autoSpaceDN w:val="0"/>
+              <w:adjustRightInd w:val="0"/>
+              <w:spacing w:after="0" w:line="240" w:lineRule="auto"/>
+              <w:ind w:left="122" w:right="76"/>
+              <w:rPr>
+                <w:rFonts w:ascii="Arial" w:hAnsi="Arial" w:cs="Arial"/>
+                <w:color w:val="000000"/>
+                <w:sz w:val="18"/>
+                <w:szCs w:val="18"/>
+              </w:rPr>
+            </w:pPr>
+            <w:r>
+              <w:rPr>
+                <w:rFonts w:ascii="Calibri" w:hAnsi="Calibri" w:cs="Calibri"/>
+                <w:color w:val="000000"/>
+                <w:sz w:val="16"/>
+                <w:szCs w:val="16"/>
+              </w:rPr>
+              <w:t>Corrected the calculation of Repair Due Dates to use the Inspection Date rather than the Load Date.</w:t>
+            </w:r>
+          </w:p>
+        </w:tc>
+        <w:tc>
+          <w:tcPr>
+            <w:tcW w:w="1134" w:type="dxa"/>
+            <w:tcBorders>
+              <w:top w:val="single" w:sz="6" w:space="0" w:color="BFBFBF"/>
+              <w:left w:val="single" w:sz="6" w:space="0" w:color="BFBFBF"/>
+              <w:bottom w:val="single" w:sz="4" w:space="0" w:color="BFBFBF"/>
+              <w:right w:val="single" w:sz="4" w:space="0" w:color="BFBFBF"/>
+            </w:tcBorders>
+            <w:shd w:val="clear" w:color="auto" w:fill="FFFFFF"/>
+            <w:hideMark/>
+          </w:tcPr>
+          <w:p>
+            <w:pPr>
+              <w:keepLines/>
+              <w:widowControl w:val="0"/>
+              <w:autoSpaceDE w:val="0"/>
+              <w:autoSpaceDN w:val="0"/>
+              <w:adjustRightInd w:val="0"/>
+              <w:spacing w:after="0" w:line="240" w:lineRule="auto"/>
+              <w:ind w:left="120" w:right="82"/>
+              <w:rPr>
+                <w:rFonts w:ascii="Arial" w:hAnsi="Arial" w:cs="Arial"/>
+                <w:color w:val="000000"/>
+                <w:sz w:val="18"/>
+                <w:szCs w:val="18"/>
+              </w:rPr>
+            </w:pPr>
+            <w:r>
+              <w:rPr>
+                <w:rFonts w:ascii="Calibri" w:hAnsi="Calibri" w:cs="Calibri"/>
+                <w:color w:val="000000"/>
+                <w:sz w:val="16"/>
+                <w:szCs w:val="16"/>
+              </w:rPr>
+              <w:t>8001036918</w:t>
+            </w:r>
           </w:p>
         </w:tc>
       </w:tr>
@@ -4299,10 +5331,6 @@
           <w:szCs w:val="18"/>
         </w:rPr>
       </w:pPr>
-      <w:bookmarkStart w:id="5" w:name="page_total_master0"/>
-      <w:bookmarkStart w:id="6" w:name="page_total"/>
-      <w:bookmarkEnd w:id="5"/>
-      <w:bookmarkEnd w:id="6"/>
     </w:p>
     <w:sectPr>
       <w:footerReference w:type="default" r:id="rId17"/>
@@ -4440,7 +5468,7 @@
         <w:sz w:val="14"/>
         <w:szCs w:val="14"/>
       </w:rPr>
-      <w:t>7</w:t>
+      <w:t>8</w:t>
     </w:r>
     <w:r>
       <w:rPr>
@@ -10661,6 +11689,18 @@
       <w:szCs w:val="24"/>
     </w:rPr>
   </w:style>
+  <w:style w:type="character" w:customStyle="1" w:styleId="c171">
+    <w:name w:val="c171"/>
+    <w:basedOn w:val="DefaultParagraphFont"/>
+    <w:rsid w:val="000B4EC5"/>
+    <w:rPr>
+      <w:rFonts w:ascii="Calibri" w:hAnsi="Calibri" w:cs="Calibri" w:hint="default"/>
+      <w:color w:val="000000"/>
+      <w:sz w:val="16"/>
+      <w:szCs w:val="16"/>
+      <w:shd w:val="clear" w:color="auto" w:fill="FFFFFF"/>
+    </w:rPr>
+  </w:style>
 </w:styles>
 </file>
 
@@ -10994,6 +12034,18 @@
       <w:szCs w:val="24"/>
     </w:rPr>
   </w:style>
+  <w:style w:type="character" w:customStyle="1" w:styleId="c171">
+    <w:name w:val="c171"/>
+    <w:basedOn w:val="DefaultParagraphFont"/>
+    <w:rsid w:val="000B4EC5"/>
+    <w:rPr>
+      <w:rFonts w:ascii="Calibri" w:hAnsi="Calibri" w:cs="Calibri" w:hint="default"/>
+      <w:color w:val="000000"/>
+      <w:sz w:val="16"/>
+      <w:szCs w:val="16"/>
+      <w:shd w:val="clear" w:color="auto" w:fill="FFFFFF"/>
+    </w:rPr>
+  </w:style>
 </w:styles>
 </file>
 

</xml_diff>

<commit_message>
Added version change for calling script nm_4300_fix4.sql due to addition of synonym creation ofr new view not shipped before.
git-svn-id: svn://127.0.0.1/mai@2216 521c773d-b55a-d943-8648-67ffa5d26747
</commit_message>
<xml_diff>
--- a/trunk/doc/readme_mai_4300_fix4.docx
+++ b/trunk/doc/readme_mai_4300_fix4.docx
@@ -935,16 +935,7 @@
                 <w:sz w:val="16"/>
                 <w:szCs w:val="16"/>
               </w:rPr>
-              <w:t>mai3808.fmx to mai3808</w:t>
-            </w:r>
-            <w:r>
-              <w:rPr>
-                <w:rFonts w:ascii="Calibri" w:hAnsi="Calibri" w:cs="Calibri"/>
-                <w:color w:val="000000"/>
-                <w:sz w:val="16"/>
-                <w:szCs w:val="16"/>
-              </w:rPr>
-              <w:t>_old.fmx</w:t>
+              <w:t>mai3808.fmx to mai3808_old.fmx</w:t>
             </w:r>
           </w:p>
           <w:p>
@@ -1098,19 +1089,7 @@
               <w:rPr>
                 <w:rStyle w:val="c171"/>
               </w:rPr>
-              <w:t>A Defect/Repair data error report and an error correction script have b</w:t>
-            </w:r>
-            <w:r>
-              <w:rPr>
-                <w:rStyle w:val="c171"/>
-              </w:rPr>
-              <w:t>een provided as part of this fix;</w:t>
-            </w:r>
-            <w:r>
-              <w:rPr>
-                <w:rStyle w:val="c171"/>
-              </w:rPr>
-              <w:t xml:space="preserve"> please see below for details of how to run them.</w:t>
+              <w:t>A Defect/Repair data error report and an error correction script have been provided as part of this fix; please see below for details of how to run them.</w:t>
             </w:r>
           </w:p>
           <w:p>
@@ -1153,18 +1132,7 @@
                 <w:sz w:val="16"/>
                 <w:szCs w:val="16"/>
               </w:rPr>
-              <w:t>Log onto SQL*PLUS as the Highways Owner (if not already connected</w:t>
-            </w:r>
-            <w:bookmarkStart w:id="0" w:name="_GoBack"/>
-            <w:bookmarkEnd w:id="0"/>
-            <w:r>
-              <w:rPr>
-                <w:rFonts w:ascii="Calibri" w:hAnsi="Calibri" w:cs="Calibri"/>
-                <w:color w:val="000000"/>
-                <w:sz w:val="16"/>
-                <w:szCs w:val="16"/>
-              </w:rPr>
-              <w:t>) with the staging folder as the working directory.</w:t>
+              <w:t>Log onto SQL*PLUS as the Highways Owner with the staging folder as the working directory.</w:t>
             </w:r>
             <w:r>
               <w:rPr>
@@ -1192,7 +1160,7 @@
                 <w:sz w:val="16"/>
                 <w:szCs w:val="16"/>
               </w:rPr>
-              <w:t>ReportDefects.sql</w:t>
+              <w:t>ReportDefect.sql</w:t>
             </w:r>
             <w:proofErr w:type="spellEnd"/>
             <w:r>
@@ -1288,25 +1256,7 @@
                 <w:sz w:val="16"/>
                 <w:szCs w:val="16"/>
               </w:rPr>
-              <w:t xml:space="preserve">Log onto SQL*PLUS as the Highways Owner </w:t>
-            </w:r>
-            <w:r>
-              <w:rPr>
-                <w:rFonts w:ascii="Calibri" w:hAnsi="Calibri" w:cs="Calibri"/>
-                <w:color w:val="000000"/>
-                <w:sz w:val="16"/>
-                <w:szCs w:val="16"/>
-              </w:rPr>
-              <w:t xml:space="preserve">(if not already connected) </w:t>
-            </w:r>
-            <w:r>
-              <w:rPr>
-                <w:rFonts w:ascii="Calibri" w:hAnsi="Calibri" w:cs="Calibri"/>
-                <w:color w:val="000000"/>
-                <w:sz w:val="16"/>
-                <w:szCs w:val="16"/>
-              </w:rPr>
-              <w:t>with the staging folder as the working directory.</w:t>
+              <w:t>Log onto SQL*PLUS as the Highways Owner (if not already connected) with the staging folder as the working directory.</w:t>
             </w:r>
             <w:r>
               <w:rPr>
@@ -1334,16 +1284,7 @@
                 <w:sz w:val="16"/>
                 <w:szCs w:val="16"/>
               </w:rPr>
-              <w:t>Repair</w:t>
-            </w:r>
-            <w:r>
-              <w:rPr>
-                <w:rFonts w:ascii="Calibri" w:hAnsi="Calibri" w:cs="Calibri"/>
-                <w:color w:val="000000"/>
-                <w:sz w:val="16"/>
-                <w:szCs w:val="16"/>
-              </w:rPr>
-              <w:t>Defects.sql</w:t>
+              <w:t>RepairDefects.sql</w:t>
             </w:r>
             <w:proofErr w:type="spellEnd"/>
             <w:r>
@@ -1827,6 +1768,24 @@
           <w:szCs w:val="18"/>
         </w:rPr>
       </w:pPr>
+    </w:p>
+    <w:p>
+      <w:pPr>
+        <w:widowControl w:val="0"/>
+        <w:autoSpaceDE w:val="0"/>
+        <w:autoSpaceDN w:val="0"/>
+        <w:adjustRightInd w:val="0"/>
+        <w:spacing w:after="360" w:line="240" w:lineRule="auto"/>
+        <w:ind w:left="545" w:right="101" w:hanging="425"/>
+        <w:rPr>
+          <w:rFonts w:ascii="Arial" w:hAnsi="Arial" w:cs="Arial"/>
+          <w:color w:val="000000"/>
+          <w:sz w:val="18"/>
+          <w:szCs w:val="18"/>
+        </w:rPr>
+      </w:pPr>
+      <w:bookmarkStart w:id="0" w:name="_GoBack"/>
+      <w:bookmarkEnd w:id="0"/>
     </w:p>
     <w:p>
       <w:pPr>
@@ -2632,7 +2591,7 @@
                 <w:sz w:val="16"/>
                 <w:szCs w:val="16"/>
               </w:rPr>
-              <w:t>3.1</w:t>
+              <w:t>3.2</w:t>
             </w:r>
           </w:p>
         </w:tc>

</xml_diff>

<commit_message>
Fix for mai3800 meant changing revision no
git-svn-id: svn://127.0.0.1/mai@2219 521c773d-b55a-d943-8648-67ffa5d26747
</commit_message>
<xml_diff>
--- a/trunk/doc/readme_mai_4300_fix4.docx
+++ b/trunk/doc/readme_mai_4300_fix4.docx
@@ -1784,8 +1784,6 @@
           <w:szCs w:val="18"/>
         </w:rPr>
       </w:pPr>
-      <w:bookmarkStart w:id="0" w:name="_GoBack"/>
-      <w:bookmarkEnd w:id="0"/>
     </w:p>
     <w:p>
       <w:pPr>
@@ -2258,8 +2256,10 @@
                 <w:sz w:val="16"/>
                 <w:szCs w:val="16"/>
               </w:rPr>
-              <w:t>4.19.1.0</w:t>
+              <w:t>4.19.1.1</w:t>
             </w:r>
+            <w:bookmarkStart w:id="0" w:name="_GoBack"/>
+            <w:bookmarkEnd w:id="0"/>
           </w:p>
         </w:tc>
       </w:tr>

</xml_diff>

<commit_message>
Additional log added to notes
git-svn-id: svn://127.0.0.1/mai@2221 521c773d-b55a-d943-8648-67ffa5d26747
</commit_message>
<xml_diff>
--- a/trunk/doc/readme_mai_4300_fix4.docx
+++ b/trunk/doc/readme_mai_4300_fix4.docx
@@ -2258,8 +2258,6 @@
               </w:rPr>
               <w:t>4.19.1.1</w:t>
             </w:r>
-            <w:bookmarkStart w:id="0" w:name="_GoBack"/>
-            <w:bookmarkEnd w:id="0"/>
           </w:p>
         </w:tc>
       </w:tr>
@@ -3080,20 +3078,20 @@
         <w:pStyle w:val="ExorHeading2"/>
         <w:ind w:left="142" w:firstLine="0"/>
       </w:pPr>
-      <w:bookmarkStart w:id="1" w:name="_Toc145481770"/>
-      <w:bookmarkStart w:id="2" w:name="_Toc271551850"/>
-      <w:bookmarkStart w:id="3" w:name="_Toc262219595"/>
-      <w:bookmarkStart w:id="4" w:name="_Toc285202711"/>
+      <w:bookmarkStart w:id="0" w:name="_Toc145481770"/>
+      <w:bookmarkStart w:id="1" w:name="_Toc271551850"/>
+      <w:bookmarkStart w:id="2" w:name="_Toc262219595"/>
+      <w:bookmarkStart w:id="3" w:name="_Toc285202711"/>
       <w:r>
         <w:t xml:space="preserve">Inspection Loader </w:t>
       </w:r>
+      <w:bookmarkEnd w:id="0"/>
       <w:bookmarkEnd w:id="1"/>
       <w:bookmarkEnd w:id="2"/>
-      <w:bookmarkEnd w:id="3"/>
       <w:r>
         <w:t>Error Correction and Summary Form (Enhanced)</w:t>
       </w:r>
-      <w:bookmarkEnd w:id="4"/>
+      <w:bookmarkEnd w:id="3"/>
     </w:p>
     <w:p>
       <w:pPr>
@@ -4104,10 +4102,10 @@
         </w:rPr>
         <w:t>Issues</w:t>
       </w:r>
-      <w:bookmarkStart w:id="5" w:name="page_total_master0"/>
-      <w:bookmarkStart w:id="6" w:name="page_total"/>
+      <w:bookmarkStart w:id="4" w:name="page_total_master0"/>
+      <w:bookmarkStart w:id="5" w:name="page_total"/>
+      <w:bookmarkEnd w:id="4"/>
       <w:bookmarkEnd w:id="5"/>
-      <w:bookmarkEnd w:id="6"/>
     </w:p>
     <w:tbl>
       <w:tblPr>
@@ -4644,10 +4642,10 @@
               <w:spacing w:after="0" w:line="240" w:lineRule="auto"/>
               <w:ind w:left="120" w:right="82"/>
               <w:rPr>
-                <w:rFonts w:ascii="Arial" w:hAnsi="Arial" w:cs="Arial"/>
-                <w:color w:val="000000"/>
-                <w:sz w:val="18"/>
-                <w:szCs w:val="18"/>
+                <w:rFonts w:ascii="Calibri" w:hAnsi="Calibri" w:cs="Calibri"/>
+                <w:color w:val="000000"/>
+                <w:sz w:val="16"/>
+                <w:szCs w:val="16"/>
               </w:rPr>
             </w:pPr>
             <w:r>
@@ -4658,6 +4656,26 @@
                 <w:szCs w:val="16"/>
               </w:rPr>
               <w:t>8001019534</w:t>
+            </w:r>
+          </w:p>
+          <w:p>
+            <w:pPr>
+              <w:spacing w:after="0" w:line="185" w:lineRule="atLeast"/>
+              <w:ind w:left="120" w:right="82"/>
+              <w:rPr>
+                <w:rFonts w:ascii="Times New Roman" w:eastAsia="Times New Roman" w:hAnsi="Times New Roman" w:cs="Times New Roman"/>
+                <w:sz w:val="24"/>
+                <w:szCs w:val="24"/>
+              </w:rPr>
+            </w:pPr>
+            <w:r>
+              <w:rPr>
+                <w:rFonts w:ascii="Calibri" w:eastAsia="Times New Roman" w:hAnsi="Calibri" w:cs="Calibri"/>
+                <w:color w:val="000000"/>
+                <w:sz w:val="16"/>
+                <w:szCs w:val="16"/>
+              </w:rPr>
+              <w:t>8001035278</w:t>
             </w:r>
           </w:p>
         </w:tc>
@@ -5162,7 +5180,7 @@
             <w:tcBorders>
               <w:top w:val="single" w:sz="6" w:space="0" w:color="BFBFBF"/>
               <w:left w:val="single" w:sz="4" w:space="0" w:color="BFBFBF"/>
-              <w:bottom w:val="single" w:sz="4" w:space="0" w:color="BFBFBF"/>
+              <w:bottom w:val="single" w:sz="6" w:space="0" w:color="BFBFBF"/>
               <w:right w:val="single" w:sz="6" w:space="0" w:color="BFBFBF"/>
             </w:tcBorders>
             <w:shd w:val="clear" w:color="auto" w:fill="FFFFFF"/>
@@ -5201,7 +5219,7 @@
             <w:tcBorders>
               <w:top w:val="single" w:sz="6" w:space="0" w:color="BFBFBF"/>
               <w:left w:val="single" w:sz="6" w:space="0" w:color="BFBFBF"/>
-              <w:bottom w:val="single" w:sz="4" w:space="0" w:color="BFBFBF"/>
+              <w:bottom w:val="single" w:sz="6" w:space="0" w:color="BFBFBF"/>
               <w:right w:val="single" w:sz="6" w:space="0" w:color="BFBFBF"/>
             </w:tcBorders>
             <w:shd w:val="clear" w:color="auto" w:fill="FFFFFF"/>
@@ -5232,6 +5250,8 @@
               </w:rPr>
               <w:t>Corrected the calculation of Repair Due Dates to use the Inspection Date rather than the Load Date.</w:t>
             </w:r>
+            <w:bookmarkStart w:id="6" w:name="_GoBack"/>
+            <w:bookmarkEnd w:id="6"/>
           </w:p>
         </w:tc>
         <w:tc>
@@ -5240,7 +5260,7 @@
             <w:tcBorders>
               <w:top w:val="single" w:sz="6" w:space="0" w:color="BFBFBF"/>
               <w:left w:val="single" w:sz="6" w:space="0" w:color="BFBFBF"/>
-              <w:bottom w:val="single" w:sz="4" w:space="0" w:color="BFBFBF"/>
+              <w:bottom w:val="single" w:sz="6" w:space="0" w:color="BFBFBF"/>
               <w:right w:val="single" w:sz="4" w:space="0" w:color="BFBFBF"/>
             </w:tcBorders>
             <w:shd w:val="clear" w:color="auto" w:fill="FFFFFF"/>
@@ -5271,6 +5291,167 @@
               </w:rPr>
               <w:t>8001036918</w:t>
             </w:r>
+          </w:p>
+        </w:tc>
+      </w:tr>
+      <w:tr>
+        <w:trPr>
+          <w:cantSplit/>
+        </w:trPr>
+        <w:tc>
+          <w:tcPr>
+            <w:tcW w:w="1134" w:type="dxa"/>
+            <w:tcBorders>
+              <w:top w:val="single" w:sz="6" w:space="0" w:color="BFBFBF"/>
+              <w:left w:val="single" w:sz="4" w:space="0" w:color="BFBFBF"/>
+              <w:bottom w:val="single" w:sz="4" w:space="0" w:color="BFBFBF"/>
+              <w:right w:val="single" w:sz="6" w:space="0" w:color="BFBFBF"/>
+            </w:tcBorders>
+            <w:shd w:val="clear" w:color="auto" w:fill="FFFFFF"/>
+          </w:tcPr>
+          <w:p>
+            <w:pPr>
+              <w:spacing w:after="0" w:line="185" w:lineRule="atLeast"/>
+              <w:ind w:left="108" w:right="94"/>
+              <w:rPr>
+                <w:rFonts w:ascii="Times New Roman" w:eastAsia="Times New Roman" w:hAnsi="Times New Roman" w:cs="Times New Roman"/>
+                <w:sz w:val="24"/>
+                <w:szCs w:val="24"/>
+              </w:rPr>
+            </w:pPr>
+            <w:r>
+              <w:rPr>
+                <w:rFonts w:ascii="Calibri" w:eastAsia="Times New Roman" w:hAnsi="Calibri" w:cs="Calibri"/>
+                <w:color w:val="000000"/>
+                <w:sz w:val="16"/>
+                <w:szCs w:val="16"/>
+              </w:rPr>
+              <w:t>0110802</w:t>
+            </w:r>
+          </w:p>
+          <w:p>
+            <w:pPr>
+              <w:keepLines/>
+              <w:widowControl w:val="0"/>
+              <w:autoSpaceDE w:val="0"/>
+              <w:autoSpaceDN w:val="0"/>
+              <w:adjustRightInd w:val="0"/>
+              <w:spacing w:after="0" w:line="240" w:lineRule="auto"/>
+              <w:ind w:left="108" w:right="94"/>
+              <w:rPr>
+                <w:rFonts w:ascii="Calibri" w:hAnsi="Calibri" w:cs="Calibri"/>
+                <w:color w:val="000000"/>
+                <w:sz w:val="16"/>
+                <w:szCs w:val="16"/>
+              </w:rPr>
+            </w:pPr>
+          </w:p>
+        </w:tc>
+        <w:tc>
+          <w:tcPr>
+            <w:tcW w:w="6378" w:type="dxa"/>
+            <w:tcBorders>
+              <w:top w:val="single" w:sz="6" w:space="0" w:color="BFBFBF"/>
+              <w:left w:val="single" w:sz="6" w:space="0" w:color="BFBFBF"/>
+              <w:bottom w:val="single" w:sz="4" w:space="0" w:color="BFBFBF"/>
+              <w:right w:val="single" w:sz="6" w:space="0" w:color="BFBFBF"/>
+            </w:tcBorders>
+            <w:shd w:val="clear" w:color="auto" w:fill="FFFFFF"/>
+          </w:tcPr>
+          <w:p>
+            <w:pPr>
+              <w:spacing w:after="0" w:line="185" w:lineRule="atLeast"/>
+              <w:ind w:left="122" w:right="76"/>
+              <w:rPr>
+                <w:rFonts w:ascii="Times New Roman" w:eastAsia="Times New Roman" w:hAnsi="Times New Roman" w:cs="Times New Roman"/>
+                <w:sz w:val="24"/>
+                <w:szCs w:val="24"/>
+              </w:rPr>
+            </w:pPr>
+            <w:r>
+              <w:rPr>
+                <w:rFonts w:ascii="Calibri" w:eastAsia="Times New Roman" w:hAnsi="Calibri" w:cs="Calibri"/>
+                <w:color w:val="000000"/>
+                <w:sz w:val="16"/>
+                <w:szCs w:val="16"/>
+              </w:rPr>
+              <w:t>Fixed the following problem in the Inspection Form (MAI3808):-</w:t>
+            </w:r>
+            <w:r>
+              <w:rPr>
+                <w:rFonts w:ascii="Times New Roman" w:eastAsia="Times New Roman" w:hAnsi="Times New Roman" w:cs="Times New Roman"/>
+                <w:sz w:val="24"/>
+                <w:szCs w:val="24"/>
+              </w:rPr>
+              <w:br/>
+            </w:r>
+            <w:r>
+              <w:rPr>
+                <w:rFonts w:ascii="Calibri" w:eastAsia="Times New Roman" w:hAnsi="Calibri" w:cs="Calibri"/>
+                <w:color w:val="000000"/>
+                <w:sz w:val="16"/>
+                <w:szCs w:val="16"/>
+              </w:rPr>
+              <w:t>When entering a completion date for a repair in the inspections form, if the completion date is the same as the inspected date</w:t>
+            </w:r>
+            <w:r>
+              <w:rPr>
+                <w:rFonts w:ascii="Calibri" w:eastAsia="Times New Roman" w:hAnsi="Calibri" w:cs="Calibri"/>
+                <w:color w:val="000000"/>
+                <w:sz w:val="16"/>
+                <w:szCs w:val="16"/>
+              </w:rPr>
+              <w:t>,</w:t>
+            </w:r>
+            <w:r>
+              <w:rPr>
+                <w:rFonts w:ascii="Calibri" w:eastAsia="Times New Roman" w:hAnsi="Calibri" w:cs="Calibri"/>
+                <w:color w:val="000000"/>
+                <w:sz w:val="16"/>
+                <w:szCs w:val="16"/>
+              </w:rPr>
+              <w:t xml:space="preserve"> get an error saying you're trying to enter a repair date before the inspected date.</w:t>
+            </w:r>
+          </w:p>
+        </w:tc>
+        <w:tc>
+          <w:tcPr>
+            <w:tcW w:w="1134" w:type="dxa"/>
+            <w:tcBorders>
+              <w:top w:val="single" w:sz="6" w:space="0" w:color="BFBFBF"/>
+              <w:left w:val="single" w:sz="6" w:space="0" w:color="BFBFBF"/>
+              <w:bottom w:val="single" w:sz="4" w:space="0" w:color="BFBFBF"/>
+              <w:right w:val="single" w:sz="4" w:space="0" w:color="BFBFBF"/>
+            </w:tcBorders>
+            <w:shd w:val="clear" w:color="auto" w:fill="FFFFFF"/>
+          </w:tcPr>
+          <w:p>
+            <w:pPr>
+              <w:pStyle w:val="c51"/>
+            </w:pPr>
+            <w:r>
+              <w:rPr>
+                <w:rStyle w:val="c281"/>
+              </w:rPr>
+              <w:t>8001036919</w:t>
+            </w:r>
+          </w:p>
+          <w:p>
+            <w:pPr>
+              <w:keepLines/>
+              <w:widowControl w:val="0"/>
+              <w:autoSpaceDE w:val="0"/>
+              <w:autoSpaceDN w:val="0"/>
+              <w:adjustRightInd w:val="0"/>
+              <w:spacing w:after="0" w:line="240" w:lineRule="auto"/>
+              <w:ind w:left="120" w:right="82"/>
+              <w:rPr>
+                <w:rFonts w:ascii="Calibri" w:hAnsi="Calibri" w:cs="Calibri"/>
+                <w:color w:val="000000"/>
+                <w:sz w:val="16"/>
+                <w:szCs w:val="16"/>
+              </w:rPr>
+            </w:pPr>
           </w:p>
         </w:tc>
       </w:tr>

</xml_diff>